<commit_message>
change document generation method to docxtpl
</commit_message>
<xml_diff>
--- a/baden/data/team_roadmap_template.docx
+++ b/baden/data/team_roadmap_template.docx
@@ -1,19 +1,19 @@
 
 <file path=word/document.xml><?xml version="1.0" encoding="utf-8"?>
-<w:document xmlns:wpc="http://schemas.microsoft.com/office/word/2010/wordprocessingCanvas" xmlns:mc="http://schemas.openxmlformats.org/markup-compatibility/2006" xmlns:o="urn:schemas-microsoft-com:office:office" xmlns:r="http://schemas.openxmlformats.org/officeDocument/2006/relationships" xmlns:m="http://schemas.openxmlformats.org/officeDocument/2006/math" xmlns:v="urn:schemas-microsoft-com:vml" xmlns:wp14="http://schemas.microsoft.com/office/word/2010/wordprocessingDrawing" xmlns:wp="http://schemas.openxmlformats.org/drawingml/2006/wordprocessingDrawing" xmlns:w10="urn:schemas-microsoft-com:office:word" xmlns:w="http://schemas.openxmlformats.org/wordprocessingml/2006/main" xmlns:w14="http://schemas.microsoft.com/office/word/2010/wordml" xmlns:w15="http://schemas.microsoft.com/office/word/2012/wordml" xmlns:wpg="http://schemas.microsoft.com/office/word/2010/wordprocessingGroup" xmlns:wpi="http://schemas.microsoft.com/office/word/2010/wordprocessingInk" xmlns:wne="http://schemas.microsoft.com/office/word/2006/wordml" xmlns:wps="http://schemas.microsoft.com/office/word/2010/wordprocessingShape" mc:Ignorable="w14 w15 wp14">
+<w:document xmlns:wpc="http://schemas.microsoft.com/office/word/2010/wordprocessingCanvas" xmlns:cx="http://schemas.microsoft.com/office/drawing/2014/chartex" xmlns:cx1="http://schemas.microsoft.com/office/drawing/2015/9/8/chartex" xmlns:cx2="http://schemas.microsoft.com/office/drawing/2015/10/21/chartex" xmlns:cx3="http://schemas.microsoft.com/office/drawing/2016/5/9/chartex" xmlns:cx4="http://schemas.microsoft.com/office/drawing/2016/5/10/chartex" xmlns:cx5="http://schemas.microsoft.com/office/drawing/2016/5/11/chartex" xmlns:cx6="http://schemas.microsoft.com/office/drawing/2016/5/12/chartex" xmlns:cx7="http://schemas.microsoft.com/office/drawing/2016/5/13/chartex" xmlns:cx8="http://schemas.microsoft.com/office/drawing/2016/5/14/chartex" xmlns:mc="http://schemas.openxmlformats.org/markup-compatibility/2006" xmlns:aink="http://schemas.microsoft.com/office/drawing/2016/ink" xmlns:am3d="http://schemas.microsoft.com/office/drawing/2017/model3d" xmlns:o="urn:schemas-microsoft-com:office:office" xmlns:r="http://schemas.openxmlformats.org/officeDocument/2006/relationships" xmlns:m="http://schemas.openxmlformats.org/officeDocument/2006/math" xmlns:v="urn:schemas-microsoft-com:vml" xmlns:wp14="http://schemas.microsoft.com/office/word/2010/wordprocessingDrawing" xmlns:wp="http://schemas.openxmlformats.org/drawingml/2006/wordprocessingDrawing" xmlns:w10="urn:schemas-microsoft-com:office:word" xmlns:w="http://schemas.openxmlformats.org/wordprocessingml/2006/main" xmlns:w14="http://schemas.microsoft.com/office/word/2010/wordml" xmlns:w15="http://schemas.microsoft.com/office/word/2012/wordml" xmlns:w16cid="http://schemas.microsoft.com/office/word/2016/wordml/cid" xmlns:w16se="http://schemas.microsoft.com/office/word/2015/wordml/symex" xmlns:wpg="http://schemas.microsoft.com/office/word/2010/wordprocessingGroup" xmlns:wpi="http://schemas.microsoft.com/office/word/2010/wordprocessingInk" xmlns:wne="http://schemas.microsoft.com/office/word/2006/wordml" xmlns:wps="http://schemas.microsoft.com/office/word/2010/wordprocessingShape" mc:Ignorable="w14 w15 w16se w16cid wp14">
   <w:body>
     <w:tbl>
       <w:tblPr>
-        <w:tblStyle w:val="Grilledutableau"/>
+        <w:tblStyle w:val="TableGrid"/>
         <w:tblW w:w="0" w:type="auto"/>
         <w:tblLayout w:type="fixed"/>
         <w:tblLook w:val="04A0" w:firstRow="1" w:lastRow="0" w:firstColumn="1" w:lastColumn="0" w:noHBand="0" w:noVBand="1"/>
       </w:tblPr>
       <w:tblGrid>
         <w:gridCol w:w="336"/>
-        <w:gridCol w:w="1099"/>
-        <w:gridCol w:w="545"/>
-        <w:gridCol w:w="492"/>
+        <w:gridCol w:w="935"/>
+        <w:gridCol w:w="567"/>
+        <w:gridCol w:w="634"/>
         <w:gridCol w:w="2578"/>
         <w:gridCol w:w="469"/>
         <w:gridCol w:w="800"/>
@@ -38,60 +38,16 @@
           <w:p>
             <w:pPr>
               <w:jc w:val="center"/>
+              <w:rPr>
+                <w:lang w:val="en-BE"/>
+              </w:rPr>
             </w:pPr>
             <w:r>
               <w:rPr>
                 <w:noProof/>
-                <w:lang w:eastAsia="fr-BE"/>
-              </w:rPr>
-              <w:drawing>
-                <wp:inline distT="0" distB="0" distL="0" distR="0">
-                  <wp:extent cx="1333500" cy="1333500"/>
-                  <wp:effectExtent l="0" t="0" r="0" b="0"/>
-                  <wp:docPr id="8" name="Image 8" descr="placeholder" title="qrCode"/>
-                  <wp:cNvGraphicFramePr>
-                    <a:graphicFrameLocks xmlns:a="http://schemas.openxmlformats.org/drawingml/2006/main" noChangeAspect="1"/>
-                  </wp:cNvGraphicFramePr>
-                  <a:graphic xmlns:a="http://schemas.openxmlformats.org/drawingml/2006/main">
-                    <a:graphicData uri="http://schemas.openxmlformats.org/drawingml/2006/picture">
-                      <pic:pic xmlns:pic="http://schemas.openxmlformats.org/drawingml/2006/picture">
-                        <pic:nvPicPr>
-                          <pic:cNvPr id="0" name="Picture 6" descr="D:\Files\workspace\PyCharm\BadenBattle\baden\foo.png"/>
-                          <pic:cNvPicPr>
-                            <a:picLocks noChangeAspect="1" noChangeArrowheads="1"/>
-                          </pic:cNvPicPr>
-                        </pic:nvPicPr>
-                        <pic:blipFill>
-                          <a:blip r:embed="rId7">
-                            <a:extLst>
-                              <a:ext uri="{28A0092B-C50C-407E-A947-70E740481C1C}">
-                                <a14:useLocalDpi xmlns:a14="http://schemas.microsoft.com/office/drawing/2010/main" val="0"/>
-                              </a:ext>
-                            </a:extLst>
-                          </a:blip>
-                          <a:srcRect/>
-                          <a:stretch>
-                            <a:fillRect/>
-                          </a:stretch>
-                        </pic:blipFill>
-                        <pic:spPr bwMode="auto">
-                          <a:xfrm>
-                            <a:off x="0" y="0"/>
-                            <a:ext cx="1333500" cy="1333500"/>
-                          </a:xfrm>
-                          <a:prstGeom prst="rect">
-                            <a:avLst/>
-                          </a:prstGeom>
-                          <a:noFill/>
-                          <a:ln>
-                            <a:noFill/>
-                          </a:ln>
-                        </pic:spPr>
-                      </pic:pic>
-                    </a:graphicData>
-                  </a:graphic>
-                </wp:inline>
-              </w:drawing>
+                <w:lang w:val="en-BE" w:eastAsia="fr-BE"/>
+              </w:rPr>
+              <w:t>{{ qrCode }}</w:t>
             </w:r>
           </w:p>
         </w:tc>
@@ -106,20 +62,24 @@
             <w:vAlign w:val="center"/>
           </w:tcPr>
           <w:p>
-            <w:r>
-              <w:fldChar w:fldCharType="begin"/>
-            </w:r>
-            <w:r>
-              <w:instrText xml:space="preserve"> </w:instrText>
-            </w:r>
-            <w:r>
-              <w:instrText xml:space="preserve">MERGEFIELD </w:instrText>
-            </w:r>
-            <w:r>
-              <w:instrText xml:space="preserve">section </w:instrText>
-            </w:r>
-            <w:r>
-              <w:fldChar w:fldCharType="end"/>
+            <w:pPr>
+              <w:rPr>
+                <w:lang w:val="en-BE"/>
+              </w:rPr>
+            </w:pPr>
+            <w:proofErr w:type="gramStart"/>
+            <w:r>
+              <w:rPr>
+                <w:lang w:val="en-BE"/>
+              </w:rPr>
+              <w:t>{{ section</w:t>
+            </w:r>
+            <w:proofErr w:type="gramEnd"/>
+            <w:r>
+              <w:rPr>
+                <w:lang w:val="en-BE"/>
+              </w:rPr>
+              <w:t xml:space="preserve"> }}</w:t>
             </w:r>
           </w:p>
           <w:p>
@@ -130,6 +90,11 @@
             </w:pPr>
           </w:p>
           <w:p>
+            <w:pPr>
+              <w:rPr>
+                <w:lang w:val="en-BE"/>
+              </w:rPr>
+            </w:pPr>
             <w:r>
               <w:rPr>
                 <w:b/>
@@ -139,14 +104,27 @@
             <w:r>
               <w:t xml:space="preserve"> : </w:t>
             </w:r>
-            <w:r>
-              <w:fldChar w:fldCharType="begin"/>
-            </w:r>
-            <w:r>
-              <w:instrText xml:space="preserve"> MERGEFIELD teamCode </w:instrText>
-            </w:r>
-            <w:r>
-              <w:fldChar w:fldCharType="end"/>
+            <w:proofErr w:type="gramStart"/>
+            <w:r>
+              <w:rPr>
+                <w:lang w:val="en-BE"/>
+              </w:rPr>
+              <w:t xml:space="preserve">{{ </w:t>
+            </w:r>
+            <w:proofErr w:type="spellStart"/>
+            <w:r>
+              <w:rPr>
+                <w:lang w:val="en-BE"/>
+              </w:rPr>
+              <w:t>teamCode</w:t>
+            </w:r>
+            <w:proofErr w:type="spellEnd"/>
+            <w:proofErr w:type="gramEnd"/>
+            <w:r>
+              <w:rPr>
+                <w:lang w:val="en-BE"/>
+              </w:rPr>
+              <w:t xml:space="preserve"> }}</w:t>
             </w:r>
           </w:p>
         </w:tc>
@@ -169,7 +147,7 @@
                 <w:lang w:eastAsia="fr-BE"/>
               </w:rPr>
               <w:drawing>
-                <wp:inline distT="0" distB="0" distL="0" distR="0">
+                <wp:inline distT="0" distB="0" distL="0" distR="0" wp14:anchorId="1F14DA66" wp14:editId="7E0B4D8C">
                   <wp:extent cx="2068991" cy="777240"/>
                   <wp:effectExtent l="0" t="0" r="7620" b="3810"/>
                   <wp:docPr id="3" name="Image 3" descr="D:\Users\Benoit\Desktop\BB\2019\Logo-BB-2019.png"/>
@@ -186,7 +164,7 @@
                           </pic:cNvPicPr>
                         </pic:nvPicPr>
                         <pic:blipFill>
-                          <a:blip r:embed="rId8" cstate="print">
+                          <a:blip r:embed="rId7" cstate="print">
                             <a:extLst>
                               <a:ext uri="{28A0092B-C50C-407E-A947-70E740481C1C}">
                                 <a14:useLocalDpi xmlns:a14="http://schemas.microsoft.com/office/drawing/2010/main" val="0"/>
@@ -219,8 +197,6 @@
             </w:r>
           </w:p>
         </w:tc>
-        <w:bookmarkStart w:id="0" w:name="_GoBack"/>
-        <w:bookmarkEnd w:id="0"/>
       </w:tr>
       <w:tr>
         <w:trPr>
@@ -390,7 +366,7 @@
         </w:tc>
         <w:tc>
           <w:tcPr>
-            <w:tcW w:w="1099" w:type="dxa"/>
+            <w:tcW w:w="935" w:type="dxa"/>
             <w:shd w:val="clear" w:color="auto" w:fill="A6C599"/>
             <w:vAlign w:val="center"/>
           </w:tcPr>
@@ -405,7 +381,7 @@
         </w:tc>
         <w:tc>
           <w:tcPr>
-            <w:tcW w:w="545" w:type="dxa"/>
+            <w:tcW w:w="567" w:type="dxa"/>
             <w:shd w:val="clear" w:color="auto" w:fill="A6C599"/>
             <w:vAlign w:val="center"/>
           </w:tcPr>
@@ -420,7 +396,7 @@
         </w:tc>
         <w:tc>
           <w:tcPr>
-            <w:tcW w:w="3070" w:type="dxa"/>
+            <w:tcW w:w="3212" w:type="dxa"/>
             <w:gridSpan w:val="2"/>
             <w:shd w:val="clear" w:color="auto" w:fill="A6C599"/>
             <w:vAlign w:val="center"/>
@@ -518,7 +494,7 @@
         </w:tc>
         <w:tc>
           <w:tcPr>
-            <w:tcW w:w="1099" w:type="dxa"/>
+            <w:tcW w:w="935" w:type="dxa"/>
             <w:vAlign w:val="center"/>
           </w:tcPr>
           <w:p>
@@ -542,27 +518,35 @@
         </w:tc>
         <w:tc>
           <w:tcPr>
-            <w:tcW w:w="545" w:type="dxa"/>
-            <w:vAlign w:val="center"/>
-          </w:tcPr>
-          <w:p>
-            <w:pPr>
-              <w:jc w:val="center"/>
-            </w:pPr>
-            <w:r>
-              <w:fldChar w:fldCharType="begin"/>
-            </w:r>
-            <w:r>
-              <w:instrText xml:space="preserve"> MERGEFIELD gID1 </w:instrText>
-            </w:r>
-            <w:r>
-              <w:fldChar w:fldCharType="end"/>
-            </w:r>
-          </w:p>
-        </w:tc>
-        <w:tc>
-          <w:tcPr>
-            <w:tcW w:w="3070" w:type="dxa"/>
+            <w:tcW w:w="567" w:type="dxa"/>
+            <w:vAlign w:val="center"/>
+          </w:tcPr>
+          <w:p>
+            <w:pPr>
+              <w:jc w:val="center"/>
+              <w:rPr>
+                <w:lang w:val="en-BE"/>
+              </w:rPr>
+            </w:pPr>
+            <w:proofErr w:type="gramStart"/>
+            <w:r>
+              <w:rPr>
+                <w:lang w:val="en-BE"/>
+              </w:rPr>
+              <w:t>{{ gId</w:t>
+            </w:r>
+            <w:proofErr w:type="gramEnd"/>
+            <w:r>
+              <w:rPr>
+                <w:lang w:val="en-BE"/>
+              </w:rPr>
+              <w:t>1 }}</w:t>
+            </w:r>
+          </w:p>
+        </w:tc>
+        <w:tc>
+          <w:tcPr>
+            <w:tcW w:w="3212" w:type="dxa"/>
             <w:gridSpan w:val="2"/>
             <w:vAlign w:val="center"/>
           </w:tcPr>
@@ -570,20 +554,13 @@
             <w:pPr>
               <w:jc w:val="center"/>
             </w:pPr>
-            <w:r>
-              <w:fldChar w:fldCharType="begin"/>
-            </w:r>
-            <w:r>
-              <w:instrText xml:space="preserve"> MERGEFIELD </w:instrText>
-            </w:r>
-            <w:r>
-              <w:instrText>game1</w:instrText>
-            </w:r>
-            <w:r>
-              <w:instrText xml:space="preserve"> </w:instrText>
-            </w:r>
-            <w:r>
-              <w:fldChar w:fldCharType="end"/>
+            <w:proofErr w:type="gramStart"/>
+            <w:r>
+              <w:t>{{ game</w:t>
+            </w:r>
+            <w:proofErr w:type="gramEnd"/>
+            <w:r>
+              <w:t>1 }}</w:t>
             </w:r>
           </w:p>
         </w:tc>
@@ -632,20 +609,13 @@
             <w:pPr>
               <w:jc w:val="center"/>
             </w:pPr>
-            <w:r>
-              <w:fldChar w:fldCharType="begin"/>
-            </w:r>
-            <w:r>
-              <w:instrText xml:space="preserve"> MERGEFIELD gID</w:instrText>
-            </w:r>
-            <w:r>
-              <w:instrText>11</w:instrText>
-            </w:r>
-            <w:r>
-              <w:instrText xml:space="preserve"> </w:instrText>
-            </w:r>
-            <w:r>
-              <w:fldChar w:fldCharType="end"/>
+            <w:proofErr w:type="gramStart"/>
+            <w:r>
+              <w:t>{{ gId</w:t>
+            </w:r>
+            <w:proofErr w:type="gramEnd"/>
+            <w:r>
+              <w:t>11 }}</w:t>
             </w:r>
           </w:p>
         </w:tc>
@@ -659,20 +629,13 @@
             <w:pPr>
               <w:jc w:val="center"/>
             </w:pPr>
-            <w:r>
-              <w:fldChar w:fldCharType="begin"/>
-            </w:r>
-            <w:r>
-              <w:instrText xml:space="preserve"> MERGEFIELD game</w:instrText>
-            </w:r>
-            <w:r>
-              <w:instrText>11</w:instrText>
-            </w:r>
-            <w:r>
-              <w:instrText xml:space="preserve"> </w:instrText>
-            </w:r>
-            <w:r>
-              <w:fldChar w:fldCharType="end"/>
+            <w:proofErr w:type="gramStart"/>
+            <w:r>
+              <w:t>{{ game</w:t>
+            </w:r>
+            <w:proofErr w:type="gramEnd"/>
+            <w:r>
+              <w:t>11 }}</w:t>
             </w:r>
           </w:p>
         </w:tc>
@@ -701,7 +664,7 @@
         </w:tc>
         <w:tc>
           <w:tcPr>
-            <w:tcW w:w="1099" w:type="dxa"/>
+            <w:tcW w:w="935" w:type="dxa"/>
             <w:vAlign w:val="center"/>
           </w:tcPr>
           <w:p>
@@ -725,27 +688,35 @@
         </w:tc>
         <w:tc>
           <w:tcPr>
-            <w:tcW w:w="545" w:type="dxa"/>
-            <w:vAlign w:val="center"/>
-          </w:tcPr>
-          <w:p>
-            <w:pPr>
-              <w:jc w:val="center"/>
-            </w:pPr>
-            <w:r>
-              <w:fldChar w:fldCharType="begin"/>
-            </w:r>
-            <w:r>
-              <w:instrText xml:space="preserve"> MERGEFIELD gID2 </w:instrText>
-            </w:r>
-            <w:r>
-              <w:fldChar w:fldCharType="end"/>
-            </w:r>
-          </w:p>
-        </w:tc>
-        <w:tc>
-          <w:tcPr>
-            <w:tcW w:w="3070" w:type="dxa"/>
+            <w:tcW w:w="567" w:type="dxa"/>
+            <w:vAlign w:val="center"/>
+          </w:tcPr>
+          <w:p>
+            <w:pPr>
+              <w:jc w:val="center"/>
+              <w:rPr>
+                <w:lang w:val="en-BE"/>
+              </w:rPr>
+            </w:pPr>
+            <w:proofErr w:type="gramStart"/>
+            <w:r>
+              <w:rPr>
+                <w:lang w:val="en-BE"/>
+              </w:rPr>
+              <w:t>{{ gId</w:t>
+            </w:r>
+            <w:proofErr w:type="gramEnd"/>
+            <w:r>
+              <w:rPr>
+                <w:lang w:val="en-BE"/>
+              </w:rPr>
+              <w:t>2 }}</w:t>
+            </w:r>
+          </w:p>
+        </w:tc>
+        <w:tc>
+          <w:tcPr>
+            <w:tcW w:w="3212" w:type="dxa"/>
             <w:gridSpan w:val="2"/>
             <w:vAlign w:val="center"/>
           </w:tcPr>
@@ -753,20 +724,13 @@
             <w:pPr>
               <w:jc w:val="center"/>
             </w:pPr>
-            <w:r>
-              <w:fldChar w:fldCharType="begin"/>
-            </w:r>
-            <w:r>
-              <w:instrText xml:space="preserve"> MERGEFIELD </w:instrText>
-            </w:r>
-            <w:r>
-              <w:instrText>game2</w:instrText>
-            </w:r>
-            <w:r>
-              <w:instrText xml:space="preserve"> </w:instrText>
-            </w:r>
-            <w:r>
-              <w:fldChar w:fldCharType="end"/>
+            <w:proofErr w:type="gramStart"/>
+            <w:r>
+              <w:t>{{ game</w:t>
+            </w:r>
+            <w:proofErr w:type="gramEnd"/>
+            <w:r>
+              <w:t>2 }}</w:t>
             </w:r>
           </w:p>
         </w:tc>
@@ -815,20 +779,13 @@
             <w:pPr>
               <w:jc w:val="center"/>
             </w:pPr>
-            <w:r>
-              <w:fldChar w:fldCharType="begin"/>
-            </w:r>
-            <w:r>
-              <w:instrText xml:space="preserve"> MERGEFIELD gID</w:instrText>
-            </w:r>
-            <w:r>
-              <w:instrText>12</w:instrText>
-            </w:r>
-            <w:r>
-              <w:instrText xml:space="preserve"> </w:instrText>
-            </w:r>
-            <w:r>
-              <w:fldChar w:fldCharType="end"/>
+            <w:proofErr w:type="gramStart"/>
+            <w:r>
+              <w:t>{{ gId</w:t>
+            </w:r>
+            <w:proofErr w:type="gramEnd"/>
+            <w:r>
+              <w:t>12 }}</w:t>
             </w:r>
           </w:p>
         </w:tc>
@@ -842,20 +799,13 @@
             <w:pPr>
               <w:jc w:val="center"/>
             </w:pPr>
-            <w:r>
-              <w:fldChar w:fldCharType="begin"/>
-            </w:r>
-            <w:r>
-              <w:instrText xml:space="preserve"> MERGEFIELD game</w:instrText>
-            </w:r>
-            <w:r>
-              <w:instrText>12</w:instrText>
-            </w:r>
-            <w:r>
-              <w:instrText xml:space="preserve"> </w:instrText>
-            </w:r>
-            <w:r>
-              <w:fldChar w:fldCharType="end"/>
+            <w:proofErr w:type="gramStart"/>
+            <w:r>
+              <w:t>{{ game</w:t>
+            </w:r>
+            <w:proofErr w:type="gramEnd"/>
+            <w:r>
+              <w:t>12 }}</w:t>
             </w:r>
           </w:p>
         </w:tc>
@@ -884,7 +834,7 @@
         </w:tc>
         <w:tc>
           <w:tcPr>
-            <w:tcW w:w="1099" w:type="dxa"/>
+            <w:tcW w:w="935" w:type="dxa"/>
             <w:vAlign w:val="center"/>
           </w:tcPr>
           <w:p>
@@ -908,33 +858,32 @@
         </w:tc>
         <w:tc>
           <w:tcPr>
-            <w:tcW w:w="545" w:type="dxa"/>
-            <w:vAlign w:val="center"/>
-          </w:tcPr>
-          <w:p>
-            <w:pPr>
-              <w:jc w:val="center"/>
-            </w:pPr>
-            <w:r>
-              <w:fldChar w:fldCharType="begin"/>
-            </w:r>
-            <w:r>
-              <w:instrText xml:space="preserve"> MERGEFIELD gID</w:instrText>
-            </w:r>
-            <w:r>
-              <w:instrText>3</w:instrText>
-            </w:r>
-            <w:r>
-              <w:instrText xml:space="preserve"> </w:instrText>
-            </w:r>
-            <w:r>
-              <w:fldChar w:fldCharType="end"/>
-            </w:r>
-          </w:p>
-        </w:tc>
-        <w:tc>
-          <w:tcPr>
-            <w:tcW w:w="3070" w:type="dxa"/>
+            <w:tcW w:w="567" w:type="dxa"/>
+            <w:vAlign w:val="center"/>
+          </w:tcPr>
+          <w:p>
+            <w:pPr>
+              <w:jc w:val="center"/>
+            </w:pPr>
+            <w:proofErr w:type="gramStart"/>
+            <w:r>
+              <w:rPr>
+                <w:lang w:val="en-BE"/>
+              </w:rPr>
+              <w:t>{{ gId</w:t>
+            </w:r>
+            <w:proofErr w:type="gramEnd"/>
+            <w:r>
+              <w:rPr>
+                <w:lang w:val="en-BE"/>
+              </w:rPr>
+              <w:t>3 }}</w:t>
+            </w:r>
+          </w:p>
+        </w:tc>
+        <w:tc>
+          <w:tcPr>
+            <w:tcW w:w="3212" w:type="dxa"/>
             <w:gridSpan w:val="2"/>
             <w:vAlign w:val="center"/>
           </w:tcPr>
@@ -942,20 +891,13 @@
             <w:pPr>
               <w:jc w:val="center"/>
             </w:pPr>
-            <w:r>
-              <w:fldChar w:fldCharType="begin"/>
-            </w:r>
-            <w:r>
-              <w:instrText xml:space="preserve"> MERGEFIELD game</w:instrText>
-            </w:r>
-            <w:r>
-              <w:instrText>3</w:instrText>
-            </w:r>
-            <w:r>
-              <w:instrText xml:space="preserve"> </w:instrText>
-            </w:r>
-            <w:r>
-              <w:fldChar w:fldCharType="end"/>
+            <w:proofErr w:type="gramStart"/>
+            <w:r>
+              <w:t>{{ game</w:t>
+            </w:r>
+            <w:proofErr w:type="gramEnd"/>
+            <w:r>
+              <w:t>3 }}</w:t>
             </w:r>
           </w:p>
         </w:tc>
@@ -1004,20 +946,13 @@
             <w:pPr>
               <w:jc w:val="center"/>
             </w:pPr>
-            <w:r>
-              <w:fldChar w:fldCharType="begin"/>
-            </w:r>
-            <w:r>
-              <w:instrText xml:space="preserve"> MERGEFIELD gID</w:instrText>
-            </w:r>
-            <w:r>
-              <w:instrText>13</w:instrText>
-            </w:r>
-            <w:r>
-              <w:instrText xml:space="preserve"> </w:instrText>
-            </w:r>
-            <w:r>
-              <w:fldChar w:fldCharType="end"/>
+            <w:proofErr w:type="gramStart"/>
+            <w:r>
+              <w:t>{{ gId</w:t>
+            </w:r>
+            <w:proofErr w:type="gramEnd"/>
+            <w:r>
+              <w:t>13 }}</w:t>
             </w:r>
           </w:p>
         </w:tc>
@@ -1031,20 +966,13 @@
             <w:pPr>
               <w:jc w:val="center"/>
             </w:pPr>
-            <w:r>
-              <w:fldChar w:fldCharType="begin"/>
-            </w:r>
-            <w:r>
-              <w:instrText xml:space="preserve"> MERGEFIELD game</w:instrText>
-            </w:r>
-            <w:r>
-              <w:instrText>13</w:instrText>
-            </w:r>
-            <w:r>
-              <w:instrText xml:space="preserve"> </w:instrText>
-            </w:r>
-            <w:r>
-              <w:fldChar w:fldCharType="end"/>
+            <w:proofErr w:type="gramStart"/>
+            <w:r>
+              <w:t>{{ game</w:t>
+            </w:r>
+            <w:proofErr w:type="gramEnd"/>
+            <w:r>
+              <w:t>13 }}</w:t>
             </w:r>
           </w:p>
         </w:tc>
@@ -1073,7 +1001,7 @@
         </w:tc>
         <w:tc>
           <w:tcPr>
-            <w:tcW w:w="1099" w:type="dxa"/>
+            <w:tcW w:w="935" w:type="dxa"/>
             <w:vAlign w:val="center"/>
           </w:tcPr>
           <w:p>
@@ -1097,33 +1025,32 @@
         </w:tc>
         <w:tc>
           <w:tcPr>
-            <w:tcW w:w="545" w:type="dxa"/>
-            <w:vAlign w:val="center"/>
-          </w:tcPr>
-          <w:p>
-            <w:pPr>
-              <w:jc w:val="center"/>
-            </w:pPr>
-            <w:r>
-              <w:fldChar w:fldCharType="begin"/>
-            </w:r>
-            <w:r>
-              <w:instrText xml:space="preserve"> MERGEFIELD gID</w:instrText>
-            </w:r>
-            <w:r>
-              <w:instrText>4</w:instrText>
-            </w:r>
-            <w:r>
-              <w:instrText xml:space="preserve"> </w:instrText>
-            </w:r>
-            <w:r>
-              <w:fldChar w:fldCharType="end"/>
-            </w:r>
-          </w:p>
-        </w:tc>
-        <w:tc>
-          <w:tcPr>
-            <w:tcW w:w="3070" w:type="dxa"/>
+            <w:tcW w:w="567" w:type="dxa"/>
+            <w:vAlign w:val="center"/>
+          </w:tcPr>
+          <w:p>
+            <w:pPr>
+              <w:jc w:val="center"/>
+            </w:pPr>
+            <w:proofErr w:type="gramStart"/>
+            <w:r>
+              <w:rPr>
+                <w:lang w:val="en-BE"/>
+              </w:rPr>
+              <w:t>{{ gId</w:t>
+            </w:r>
+            <w:proofErr w:type="gramEnd"/>
+            <w:r>
+              <w:rPr>
+                <w:lang w:val="en-BE"/>
+              </w:rPr>
+              <w:t>4 }}</w:t>
+            </w:r>
+          </w:p>
+        </w:tc>
+        <w:tc>
+          <w:tcPr>
+            <w:tcW w:w="3212" w:type="dxa"/>
             <w:gridSpan w:val="2"/>
             <w:vAlign w:val="center"/>
           </w:tcPr>
@@ -1131,20 +1058,13 @@
             <w:pPr>
               <w:jc w:val="center"/>
             </w:pPr>
-            <w:r>
-              <w:fldChar w:fldCharType="begin"/>
-            </w:r>
-            <w:r>
-              <w:instrText xml:space="preserve"> MERGEFIELD game</w:instrText>
-            </w:r>
-            <w:r>
-              <w:instrText>4</w:instrText>
-            </w:r>
-            <w:r>
-              <w:instrText xml:space="preserve"> </w:instrText>
-            </w:r>
-            <w:r>
-              <w:fldChar w:fldCharType="end"/>
+            <w:proofErr w:type="gramStart"/>
+            <w:r>
+              <w:t>{{ game</w:t>
+            </w:r>
+            <w:proofErr w:type="gramEnd"/>
+            <w:r>
+              <w:t>4 }}</w:t>
             </w:r>
           </w:p>
         </w:tc>
@@ -1193,20 +1113,13 @@
             <w:pPr>
               <w:jc w:val="center"/>
             </w:pPr>
-            <w:r>
-              <w:fldChar w:fldCharType="begin"/>
-            </w:r>
-            <w:r>
-              <w:instrText xml:space="preserve"> MERGEFIELD gID</w:instrText>
-            </w:r>
-            <w:r>
-              <w:instrText>14</w:instrText>
-            </w:r>
-            <w:r>
-              <w:instrText xml:space="preserve"> </w:instrText>
-            </w:r>
-            <w:r>
-              <w:fldChar w:fldCharType="end"/>
+            <w:proofErr w:type="gramStart"/>
+            <w:r>
+              <w:t>{{ gId</w:t>
+            </w:r>
+            <w:proofErr w:type="gramEnd"/>
+            <w:r>
+              <w:t>14 }}</w:t>
             </w:r>
           </w:p>
         </w:tc>
@@ -1220,20 +1133,13 @@
             <w:pPr>
               <w:jc w:val="center"/>
             </w:pPr>
-            <w:r>
-              <w:fldChar w:fldCharType="begin"/>
-            </w:r>
-            <w:r>
-              <w:instrText xml:space="preserve"> MERGEFIELD game</w:instrText>
-            </w:r>
-            <w:r>
-              <w:instrText>14</w:instrText>
-            </w:r>
-            <w:r>
-              <w:instrText xml:space="preserve"> </w:instrText>
-            </w:r>
-            <w:r>
-              <w:fldChar w:fldCharType="end"/>
+            <w:proofErr w:type="gramStart"/>
+            <w:r>
+              <w:t>{{ game</w:t>
+            </w:r>
+            <w:proofErr w:type="gramEnd"/>
+            <w:r>
+              <w:t>14 }}</w:t>
             </w:r>
           </w:p>
         </w:tc>
@@ -1262,7 +1168,7 @@
         </w:tc>
         <w:tc>
           <w:tcPr>
-            <w:tcW w:w="1099" w:type="dxa"/>
+            <w:tcW w:w="935" w:type="dxa"/>
             <w:vAlign w:val="center"/>
           </w:tcPr>
           <w:p>
@@ -1286,33 +1192,32 @@
         </w:tc>
         <w:tc>
           <w:tcPr>
-            <w:tcW w:w="545" w:type="dxa"/>
-            <w:vAlign w:val="center"/>
-          </w:tcPr>
-          <w:p>
-            <w:pPr>
-              <w:jc w:val="center"/>
-            </w:pPr>
-            <w:r>
-              <w:fldChar w:fldCharType="begin"/>
-            </w:r>
-            <w:r>
-              <w:instrText xml:space="preserve"> MERGEFIELD gID</w:instrText>
-            </w:r>
-            <w:r>
-              <w:instrText>5</w:instrText>
-            </w:r>
-            <w:r>
-              <w:instrText xml:space="preserve"> </w:instrText>
-            </w:r>
-            <w:r>
-              <w:fldChar w:fldCharType="end"/>
-            </w:r>
-          </w:p>
-        </w:tc>
-        <w:tc>
-          <w:tcPr>
-            <w:tcW w:w="3070" w:type="dxa"/>
+            <w:tcW w:w="567" w:type="dxa"/>
+            <w:vAlign w:val="center"/>
+          </w:tcPr>
+          <w:p>
+            <w:pPr>
+              <w:jc w:val="center"/>
+            </w:pPr>
+            <w:proofErr w:type="gramStart"/>
+            <w:r>
+              <w:rPr>
+                <w:lang w:val="en-BE"/>
+              </w:rPr>
+              <w:t>{{ gId</w:t>
+            </w:r>
+            <w:proofErr w:type="gramEnd"/>
+            <w:r>
+              <w:rPr>
+                <w:lang w:val="en-BE"/>
+              </w:rPr>
+              <w:t>5 }}</w:t>
+            </w:r>
+          </w:p>
+        </w:tc>
+        <w:tc>
+          <w:tcPr>
+            <w:tcW w:w="3212" w:type="dxa"/>
             <w:gridSpan w:val="2"/>
             <w:vAlign w:val="center"/>
           </w:tcPr>
@@ -1320,20 +1225,13 @@
             <w:pPr>
               <w:jc w:val="center"/>
             </w:pPr>
-            <w:r>
-              <w:fldChar w:fldCharType="begin"/>
-            </w:r>
-            <w:r>
-              <w:instrText xml:space="preserve"> MERGEFIELD game</w:instrText>
-            </w:r>
-            <w:r>
-              <w:instrText>5</w:instrText>
-            </w:r>
-            <w:r>
-              <w:instrText xml:space="preserve"> </w:instrText>
-            </w:r>
-            <w:r>
-              <w:fldChar w:fldCharType="end"/>
+            <w:proofErr w:type="gramStart"/>
+            <w:r>
+              <w:t>{{ game</w:t>
+            </w:r>
+            <w:proofErr w:type="gramEnd"/>
+            <w:r>
+              <w:t>5 }}</w:t>
             </w:r>
           </w:p>
         </w:tc>
@@ -1382,20 +1280,13 @@
             <w:pPr>
               <w:jc w:val="center"/>
             </w:pPr>
-            <w:r>
-              <w:fldChar w:fldCharType="begin"/>
-            </w:r>
-            <w:r>
-              <w:instrText xml:space="preserve"> MERGEFIELD gID</w:instrText>
-            </w:r>
-            <w:r>
-              <w:instrText>15</w:instrText>
-            </w:r>
-            <w:r>
-              <w:instrText xml:space="preserve"> </w:instrText>
-            </w:r>
-            <w:r>
-              <w:fldChar w:fldCharType="end"/>
+            <w:proofErr w:type="gramStart"/>
+            <w:r>
+              <w:t>{{ gId</w:t>
+            </w:r>
+            <w:proofErr w:type="gramEnd"/>
+            <w:r>
+              <w:t>15 }}</w:t>
             </w:r>
           </w:p>
         </w:tc>
@@ -1409,20 +1300,13 @@
             <w:pPr>
               <w:jc w:val="center"/>
             </w:pPr>
-            <w:r>
-              <w:fldChar w:fldCharType="begin"/>
-            </w:r>
-            <w:r>
-              <w:instrText xml:space="preserve"> MERGEFIELD game</w:instrText>
-            </w:r>
-            <w:r>
-              <w:instrText>15</w:instrText>
-            </w:r>
-            <w:r>
-              <w:instrText xml:space="preserve"> </w:instrText>
-            </w:r>
-            <w:r>
-              <w:fldChar w:fldCharType="end"/>
+            <w:proofErr w:type="gramStart"/>
+            <w:r>
+              <w:t>{{ game</w:t>
+            </w:r>
+            <w:proofErr w:type="gramEnd"/>
+            <w:r>
+              <w:t>15 }}</w:t>
             </w:r>
           </w:p>
         </w:tc>
@@ -1451,7 +1335,7 @@
         </w:tc>
         <w:tc>
           <w:tcPr>
-            <w:tcW w:w="1099" w:type="dxa"/>
+            <w:tcW w:w="935" w:type="dxa"/>
             <w:vAlign w:val="center"/>
           </w:tcPr>
           <w:p>
@@ -1475,33 +1359,32 @@
         </w:tc>
         <w:tc>
           <w:tcPr>
-            <w:tcW w:w="545" w:type="dxa"/>
-            <w:vAlign w:val="center"/>
-          </w:tcPr>
-          <w:p>
-            <w:pPr>
-              <w:jc w:val="center"/>
-            </w:pPr>
-            <w:r>
-              <w:fldChar w:fldCharType="begin"/>
-            </w:r>
-            <w:r>
-              <w:instrText xml:space="preserve"> MERGEFIELD gID</w:instrText>
-            </w:r>
-            <w:r>
-              <w:instrText>6</w:instrText>
-            </w:r>
-            <w:r>
-              <w:instrText xml:space="preserve"> </w:instrText>
-            </w:r>
-            <w:r>
-              <w:fldChar w:fldCharType="end"/>
-            </w:r>
-          </w:p>
-        </w:tc>
-        <w:tc>
-          <w:tcPr>
-            <w:tcW w:w="3070" w:type="dxa"/>
+            <w:tcW w:w="567" w:type="dxa"/>
+            <w:vAlign w:val="center"/>
+          </w:tcPr>
+          <w:p>
+            <w:pPr>
+              <w:jc w:val="center"/>
+            </w:pPr>
+            <w:proofErr w:type="gramStart"/>
+            <w:r>
+              <w:rPr>
+                <w:lang w:val="en-BE"/>
+              </w:rPr>
+              <w:t>{{ gId</w:t>
+            </w:r>
+            <w:proofErr w:type="gramEnd"/>
+            <w:r>
+              <w:rPr>
+                <w:lang w:val="en-BE"/>
+              </w:rPr>
+              <w:t>6 }}</w:t>
+            </w:r>
+          </w:p>
+        </w:tc>
+        <w:tc>
+          <w:tcPr>
+            <w:tcW w:w="3212" w:type="dxa"/>
             <w:gridSpan w:val="2"/>
             <w:vAlign w:val="center"/>
           </w:tcPr>
@@ -1509,20 +1392,13 @@
             <w:pPr>
               <w:jc w:val="center"/>
             </w:pPr>
-            <w:r>
-              <w:fldChar w:fldCharType="begin"/>
-            </w:r>
-            <w:r>
-              <w:instrText xml:space="preserve"> MERGEFIELD game</w:instrText>
-            </w:r>
-            <w:r>
-              <w:instrText>6</w:instrText>
-            </w:r>
-            <w:r>
-              <w:instrText xml:space="preserve"> </w:instrText>
-            </w:r>
-            <w:r>
-              <w:fldChar w:fldCharType="end"/>
+            <w:proofErr w:type="gramStart"/>
+            <w:r>
+              <w:t>{{ game</w:t>
+            </w:r>
+            <w:proofErr w:type="gramEnd"/>
+            <w:r>
+              <w:t>6 }}</w:t>
             </w:r>
           </w:p>
         </w:tc>
@@ -1571,20 +1447,13 @@
             <w:pPr>
               <w:jc w:val="center"/>
             </w:pPr>
-            <w:r>
-              <w:fldChar w:fldCharType="begin"/>
-            </w:r>
-            <w:r>
-              <w:instrText xml:space="preserve"> MERGEFIELD gID</w:instrText>
-            </w:r>
-            <w:r>
-              <w:instrText>16</w:instrText>
-            </w:r>
-            <w:r>
-              <w:instrText xml:space="preserve"> </w:instrText>
-            </w:r>
-            <w:r>
-              <w:fldChar w:fldCharType="end"/>
+            <w:proofErr w:type="gramStart"/>
+            <w:r>
+              <w:t>{{ gId</w:t>
+            </w:r>
+            <w:proofErr w:type="gramEnd"/>
+            <w:r>
+              <w:t>16 }}</w:t>
             </w:r>
           </w:p>
         </w:tc>
@@ -1598,20 +1467,13 @@
             <w:pPr>
               <w:jc w:val="center"/>
             </w:pPr>
-            <w:r>
-              <w:fldChar w:fldCharType="begin"/>
-            </w:r>
-            <w:r>
-              <w:instrText xml:space="preserve"> MERGEFIELD game</w:instrText>
-            </w:r>
-            <w:r>
-              <w:instrText>16</w:instrText>
-            </w:r>
-            <w:r>
-              <w:instrText xml:space="preserve"> </w:instrText>
-            </w:r>
-            <w:r>
-              <w:fldChar w:fldCharType="end"/>
+            <w:proofErr w:type="gramStart"/>
+            <w:r>
+              <w:t>{{ game</w:t>
+            </w:r>
+            <w:proofErr w:type="gramEnd"/>
+            <w:r>
+              <w:t>16 }}</w:t>
             </w:r>
           </w:p>
         </w:tc>
@@ -1640,7 +1502,7 @@
         </w:tc>
         <w:tc>
           <w:tcPr>
-            <w:tcW w:w="1099" w:type="dxa"/>
+            <w:tcW w:w="935" w:type="dxa"/>
             <w:vAlign w:val="center"/>
           </w:tcPr>
           <w:p>
@@ -1664,33 +1526,32 @@
         </w:tc>
         <w:tc>
           <w:tcPr>
-            <w:tcW w:w="545" w:type="dxa"/>
-            <w:vAlign w:val="center"/>
-          </w:tcPr>
-          <w:p>
-            <w:pPr>
-              <w:jc w:val="center"/>
-            </w:pPr>
-            <w:r>
-              <w:fldChar w:fldCharType="begin"/>
-            </w:r>
-            <w:r>
-              <w:instrText xml:space="preserve"> MERGEFIELD gID</w:instrText>
-            </w:r>
-            <w:r>
-              <w:instrText>7</w:instrText>
-            </w:r>
-            <w:r>
-              <w:instrText xml:space="preserve"> </w:instrText>
-            </w:r>
-            <w:r>
-              <w:fldChar w:fldCharType="end"/>
-            </w:r>
-          </w:p>
-        </w:tc>
-        <w:tc>
-          <w:tcPr>
-            <w:tcW w:w="3070" w:type="dxa"/>
+            <w:tcW w:w="567" w:type="dxa"/>
+            <w:vAlign w:val="center"/>
+          </w:tcPr>
+          <w:p>
+            <w:pPr>
+              <w:jc w:val="center"/>
+            </w:pPr>
+            <w:proofErr w:type="gramStart"/>
+            <w:r>
+              <w:rPr>
+                <w:lang w:val="en-BE"/>
+              </w:rPr>
+              <w:t>{{ gId</w:t>
+            </w:r>
+            <w:proofErr w:type="gramEnd"/>
+            <w:r>
+              <w:rPr>
+                <w:lang w:val="en-BE"/>
+              </w:rPr>
+              <w:t>7 }}</w:t>
+            </w:r>
+          </w:p>
+        </w:tc>
+        <w:tc>
+          <w:tcPr>
+            <w:tcW w:w="3212" w:type="dxa"/>
             <w:gridSpan w:val="2"/>
             <w:vAlign w:val="center"/>
           </w:tcPr>
@@ -1698,20 +1559,13 @@
             <w:pPr>
               <w:jc w:val="center"/>
             </w:pPr>
-            <w:r>
-              <w:fldChar w:fldCharType="begin"/>
-            </w:r>
-            <w:r>
-              <w:instrText xml:space="preserve"> MERGEFIELD game</w:instrText>
-            </w:r>
-            <w:r>
-              <w:instrText>7</w:instrText>
-            </w:r>
-            <w:r>
-              <w:instrText xml:space="preserve"> </w:instrText>
-            </w:r>
-            <w:r>
-              <w:fldChar w:fldCharType="end"/>
+            <w:proofErr w:type="gramStart"/>
+            <w:r>
+              <w:t>{{ game</w:t>
+            </w:r>
+            <w:proofErr w:type="gramEnd"/>
+            <w:r>
+              <w:t>7 }}</w:t>
             </w:r>
           </w:p>
         </w:tc>
@@ -1760,20 +1614,13 @@
             <w:pPr>
               <w:jc w:val="center"/>
             </w:pPr>
-            <w:r>
-              <w:fldChar w:fldCharType="begin"/>
-            </w:r>
-            <w:r>
-              <w:instrText xml:space="preserve"> MERGEFIELD gID</w:instrText>
-            </w:r>
-            <w:r>
-              <w:instrText>17</w:instrText>
-            </w:r>
-            <w:r>
-              <w:instrText xml:space="preserve"> </w:instrText>
-            </w:r>
-            <w:r>
-              <w:fldChar w:fldCharType="end"/>
+            <w:proofErr w:type="gramStart"/>
+            <w:r>
+              <w:t>{{ gId</w:t>
+            </w:r>
+            <w:proofErr w:type="gramEnd"/>
+            <w:r>
+              <w:t>17 }}</w:t>
             </w:r>
           </w:p>
         </w:tc>
@@ -1787,20 +1634,13 @@
             <w:pPr>
               <w:jc w:val="center"/>
             </w:pPr>
-            <w:r>
-              <w:fldChar w:fldCharType="begin"/>
-            </w:r>
-            <w:r>
-              <w:instrText xml:space="preserve"> MERGEFIELD game</w:instrText>
-            </w:r>
-            <w:r>
-              <w:instrText>17</w:instrText>
-            </w:r>
-            <w:r>
-              <w:instrText xml:space="preserve"> </w:instrText>
-            </w:r>
-            <w:r>
-              <w:fldChar w:fldCharType="end"/>
+            <w:proofErr w:type="gramStart"/>
+            <w:r>
+              <w:t>{{ game</w:t>
+            </w:r>
+            <w:proofErr w:type="gramEnd"/>
+            <w:r>
+              <w:t>17 }}</w:t>
             </w:r>
           </w:p>
         </w:tc>
@@ -1829,7 +1669,7 @@
         </w:tc>
         <w:tc>
           <w:tcPr>
-            <w:tcW w:w="1099" w:type="dxa"/>
+            <w:tcW w:w="935" w:type="dxa"/>
             <w:vAlign w:val="center"/>
           </w:tcPr>
           <w:p>
@@ -1853,33 +1693,32 @@
         </w:tc>
         <w:tc>
           <w:tcPr>
-            <w:tcW w:w="545" w:type="dxa"/>
-            <w:vAlign w:val="center"/>
-          </w:tcPr>
-          <w:p>
-            <w:pPr>
-              <w:jc w:val="center"/>
-            </w:pPr>
-            <w:r>
-              <w:fldChar w:fldCharType="begin"/>
-            </w:r>
-            <w:r>
-              <w:instrText xml:space="preserve"> MERGEFIELD gID</w:instrText>
-            </w:r>
-            <w:r>
-              <w:instrText>8</w:instrText>
-            </w:r>
-            <w:r>
-              <w:instrText xml:space="preserve"> </w:instrText>
-            </w:r>
-            <w:r>
-              <w:fldChar w:fldCharType="end"/>
-            </w:r>
-          </w:p>
-        </w:tc>
-        <w:tc>
-          <w:tcPr>
-            <w:tcW w:w="3070" w:type="dxa"/>
+            <w:tcW w:w="567" w:type="dxa"/>
+            <w:vAlign w:val="center"/>
+          </w:tcPr>
+          <w:p>
+            <w:pPr>
+              <w:jc w:val="center"/>
+            </w:pPr>
+            <w:proofErr w:type="gramStart"/>
+            <w:r>
+              <w:rPr>
+                <w:lang w:val="en-BE"/>
+              </w:rPr>
+              <w:t>{{ gId</w:t>
+            </w:r>
+            <w:proofErr w:type="gramEnd"/>
+            <w:r>
+              <w:rPr>
+                <w:lang w:val="en-BE"/>
+              </w:rPr>
+              <w:t>8 }}</w:t>
+            </w:r>
+          </w:p>
+        </w:tc>
+        <w:tc>
+          <w:tcPr>
+            <w:tcW w:w="3212" w:type="dxa"/>
             <w:gridSpan w:val="2"/>
             <w:vAlign w:val="center"/>
           </w:tcPr>
@@ -1887,20 +1726,13 @@
             <w:pPr>
               <w:jc w:val="center"/>
             </w:pPr>
-            <w:r>
-              <w:fldChar w:fldCharType="begin"/>
-            </w:r>
-            <w:r>
-              <w:instrText xml:space="preserve"> MERGEFIELD game</w:instrText>
-            </w:r>
-            <w:r>
-              <w:instrText>8</w:instrText>
-            </w:r>
-            <w:r>
-              <w:instrText xml:space="preserve"> </w:instrText>
-            </w:r>
-            <w:r>
-              <w:fldChar w:fldCharType="end"/>
+            <w:proofErr w:type="gramStart"/>
+            <w:r>
+              <w:t>{{ game</w:t>
+            </w:r>
+            <w:proofErr w:type="gramEnd"/>
+            <w:r>
+              <w:t>8 }}</w:t>
             </w:r>
           </w:p>
         </w:tc>
@@ -1949,20 +1781,13 @@
             <w:pPr>
               <w:jc w:val="center"/>
             </w:pPr>
-            <w:r>
-              <w:fldChar w:fldCharType="begin"/>
-            </w:r>
-            <w:r>
-              <w:instrText xml:space="preserve"> MERGEFIELD gID</w:instrText>
-            </w:r>
-            <w:r>
-              <w:instrText>18</w:instrText>
-            </w:r>
-            <w:r>
-              <w:instrText xml:space="preserve"> </w:instrText>
-            </w:r>
-            <w:r>
-              <w:fldChar w:fldCharType="end"/>
+            <w:proofErr w:type="gramStart"/>
+            <w:r>
+              <w:t>{{ gId</w:t>
+            </w:r>
+            <w:proofErr w:type="gramEnd"/>
+            <w:r>
+              <w:t>18 }}</w:t>
             </w:r>
           </w:p>
         </w:tc>
@@ -1976,20 +1801,13 @@
             <w:pPr>
               <w:jc w:val="center"/>
             </w:pPr>
-            <w:r>
-              <w:fldChar w:fldCharType="begin"/>
-            </w:r>
-            <w:r>
-              <w:instrText xml:space="preserve"> MERGEFIELD game</w:instrText>
-            </w:r>
-            <w:r>
-              <w:instrText>18</w:instrText>
-            </w:r>
-            <w:r>
-              <w:instrText xml:space="preserve"> </w:instrText>
-            </w:r>
-            <w:r>
-              <w:fldChar w:fldCharType="end"/>
+            <w:proofErr w:type="gramStart"/>
+            <w:r>
+              <w:t>{{ game</w:t>
+            </w:r>
+            <w:proofErr w:type="gramEnd"/>
+            <w:r>
+              <w:t>18 }}</w:t>
             </w:r>
           </w:p>
         </w:tc>
@@ -2018,7 +1836,7 @@
         </w:tc>
         <w:tc>
           <w:tcPr>
-            <w:tcW w:w="1099" w:type="dxa"/>
+            <w:tcW w:w="935" w:type="dxa"/>
             <w:vAlign w:val="center"/>
           </w:tcPr>
           <w:p>
@@ -2042,33 +1860,32 @@
         </w:tc>
         <w:tc>
           <w:tcPr>
-            <w:tcW w:w="545" w:type="dxa"/>
-            <w:vAlign w:val="center"/>
-          </w:tcPr>
-          <w:p>
-            <w:pPr>
-              <w:jc w:val="center"/>
-            </w:pPr>
-            <w:r>
-              <w:fldChar w:fldCharType="begin"/>
-            </w:r>
-            <w:r>
-              <w:instrText xml:space="preserve"> MERGEFIELD gID</w:instrText>
-            </w:r>
-            <w:r>
-              <w:instrText>9</w:instrText>
-            </w:r>
-            <w:r>
-              <w:instrText xml:space="preserve"> </w:instrText>
-            </w:r>
-            <w:r>
-              <w:fldChar w:fldCharType="end"/>
-            </w:r>
-          </w:p>
-        </w:tc>
-        <w:tc>
-          <w:tcPr>
-            <w:tcW w:w="3070" w:type="dxa"/>
+            <w:tcW w:w="567" w:type="dxa"/>
+            <w:vAlign w:val="center"/>
+          </w:tcPr>
+          <w:p>
+            <w:pPr>
+              <w:jc w:val="center"/>
+            </w:pPr>
+            <w:proofErr w:type="gramStart"/>
+            <w:r>
+              <w:rPr>
+                <w:lang w:val="en-BE"/>
+              </w:rPr>
+              <w:t>{{ gId</w:t>
+            </w:r>
+            <w:proofErr w:type="gramEnd"/>
+            <w:r>
+              <w:rPr>
+                <w:lang w:val="en-BE"/>
+              </w:rPr>
+              <w:t>9 }}</w:t>
+            </w:r>
+          </w:p>
+        </w:tc>
+        <w:tc>
+          <w:tcPr>
+            <w:tcW w:w="3212" w:type="dxa"/>
             <w:gridSpan w:val="2"/>
             <w:vAlign w:val="center"/>
           </w:tcPr>
@@ -2076,20 +1893,13 @@
             <w:pPr>
               <w:jc w:val="center"/>
             </w:pPr>
-            <w:r>
-              <w:fldChar w:fldCharType="begin"/>
-            </w:r>
-            <w:r>
-              <w:instrText xml:space="preserve"> MERGEFIELD game</w:instrText>
-            </w:r>
-            <w:r>
-              <w:instrText>9</w:instrText>
-            </w:r>
-            <w:r>
-              <w:instrText xml:space="preserve"> </w:instrText>
-            </w:r>
-            <w:r>
-              <w:fldChar w:fldCharType="end"/>
+            <w:proofErr w:type="gramStart"/>
+            <w:r>
+              <w:t>{{ game</w:t>
+            </w:r>
+            <w:proofErr w:type="gramEnd"/>
+            <w:r>
+              <w:t>9 }}</w:t>
             </w:r>
           </w:p>
         </w:tc>
@@ -2138,20 +1948,17 @@
             <w:pPr>
               <w:jc w:val="center"/>
             </w:pPr>
-            <w:r>
-              <w:fldChar w:fldCharType="begin"/>
-            </w:r>
-            <w:r>
-              <w:instrText xml:space="preserve"> MERGEFIELD gID</w:instrText>
-            </w:r>
-            <w:r>
-              <w:instrText>19</w:instrText>
-            </w:r>
-            <w:r>
-              <w:instrText xml:space="preserve"> </w:instrText>
-            </w:r>
-            <w:r>
-              <w:fldChar w:fldCharType="end"/>
+            <w:proofErr w:type="gramStart"/>
+            <w:r>
+              <w:t>{{ gId</w:t>
+            </w:r>
+            <w:proofErr w:type="gramEnd"/>
+            <w:r>
+              <w:t>1</w:t>
+            </w:r>
+            <w:r>
+              <w:lastRenderedPageBreak/>
+              <w:t>9 }}</w:t>
             </w:r>
           </w:p>
         </w:tc>
@@ -2165,20 +1972,14 @@
             <w:pPr>
               <w:jc w:val="center"/>
             </w:pPr>
-            <w:r>
-              <w:fldChar w:fldCharType="begin"/>
-            </w:r>
-            <w:r>
-              <w:instrText xml:space="preserve"> MERGEFIELD game</w:instrText>
-            </w:r>
-            <w:r>
-              <w:instrText>19</w:instrText>
-            </w:r>
-            <w:r>
-              <w:instrText xml:space="preserve"> </w:instrText>
-            </w:r>
-            <w:r>
-              <w:fldChar w:fldCharType="end"/>
+            <w:proofErr w:type="gramStart"/>
+            <w:r>
+              <w:lastRenderedPageBreak/>
+              <w:t>{{ game</w:t>
+            </w:r>
+            <w:proofErr w:type="gramEnd"/>
+            <w:r>
+              <w:t>19 }}</w:t>
             </w:r>
           </w:p>
         </w:tc>
@@ -2261,19 +2062,18 @@
               <w:jc w:val="center"/>
             </w:pPr>
             <w:r>
-              <w:fldChar w:fldCharType="begin"/>
-            </w:r>
-            <w:r>
-              <w:instrText xml:space="preserve"> MERGEFIELD gID</w:instrText>
-            </w:r>
-            <w:r>
-              <w:instrText>20</w:instrText>
-            </w:r>
-            <w:r>
-              <w:instrText xml:space="preserve"> </w:instrText>
-            </w:r>
-            <w:r>
-              <w:fldChar w:fldCharType="end"/>
+              <w:t>{{ gId2</w:t>
+            </w:r>
+            <w:r>
+              <w:rPr>
+                <w:lang w:val="en-BE"/>
+              </w:rPr>
+              <w:t>0</w:t>
+            </w:r>
+            <w:bookmarkStart w:id="0" w:name="_GoBack"/>
+            <w:bookmarkEnd w:id="0"/>
+            <w:r>
+              <w:t xml:space="preserve"> }}</w:t>
             </w:r>
           </w:p>
         </w:tc>
@@ -2287,20 +2087,22 @@
             <w:pPr>
               <w:jc w:val="center"/>
             </w:pPr>
-            <w:r>
-              <w:fldChar w:fldCharType="begin"/>
-            </w:r>
-            <w:r>
-              <w:instrText xml:space="preserve"> MERGEFIELD </w:instrText>
-            </w:r>
-            <w:r>
-              <w:instrText>game20</w:instrText>
-            </w:r>
-            <w:r>
-              <w:instrText xml:space="preserve"> </w:instrText>
-            </w:r>
-            <w:r>
-              <w:fldChar w:fldCharType="end"/>
+            <w:proofErr w:type="gramStart"/>
+            <w:r>
+              <w:t>{{ game</w:t>
+            </w:r>
+            <w:proofErr w:type="gramEnd"/>
+            <w:r>
+              <w:t>2</w:t>
+            </w:r>
+            <w:r>
+              <w:rPr>
+                <w:lang w:val="en-BE"/>
+              </w:rPr>
+              <w:t>0</w:t>
+            </w:r>
+            <w:r>
+              <w:t xml:space="preserve"> }}</w:t>
             </w:r>
           </w:p>
         </w:tc>
@@ -2329,7 +2131,7 @@
         </w:tc>
         <w:tc>
           <w:tcPr>
-            <w:tcW w:w="1099" w:type="dxa"/>
+            <w:tcW w:w="935" w:type="dxa"/>
             <w:tcBorders>
               <w:bottom w:val="single" w:sz="4" w:space="0" w:color="auto"/>
             </w:tcBorders>
@@ -2346,7 +2148,7 @@
         </w:tc>
         <w:tc>
           <w:tcPr>
-            <w:tcW w:w="545" w:type="dxa"/>
+            <w:tcW w:w="567" w:type="dxa"/>
             <w:tcBorders>
               <w:bottom w:val="single" w:sz="4" w:space="0" w:color="auto"/>
             </w:tcBorders>
@@ -2356,20 +2158,25 @@
             <w:pPr>
               <w:jc w:val="center"/>
             </w:pPr>
-            <w:r>
-              <w:fldChar w:fldCharType="begin"/>
-            </w:r>
-            <w:r>
-              <w:instrText xml:space="preserve"> MERGEFIELD gID10 </w:instrText>
-            </w:r>
-            <w:r>
-              <w:fldChar w:fldCharType="end"/>
-            </w:r>
-          </w:p>
-        </w:tc>
-        <w:tc>
-          <w:tcPr>
-            <w:tcW w:w="3070" w:type="dxa"/>
+            <w:proofErr w:type="gramStart"/>
+            <w:r>
+              <w:rPr>
+                <w:lang w:val="en-BE"/>
+              </w:rPr>
+              <w:t>{{ gId</w:t>
+            </w:r>
+            <w:proofErr w:type="gramEnd"/>
+            <w:r>
+              <w:rPr>
+                <w:lang w:val="en-BE"/>
+              </w:rPr>
+              <w:t>10 }}</w:t>
+            </w:r>
+          </w:p>
+        </w:tc>
+        <w:tc>
+          <w:tcPr>
+            <w:tcW w:w="3212" w:type="dxa"/>
             <w:gridSpan w:val="2"/>
             <w:tcBorders>
               <w:bottom w:val="single" w:sz="4" w:space="0" w:color="auto"/>
@@ -2380,20 +2187,13 @@
             <w:pPr>
               <w:jc w:val="center"/>
             </w:pPr>
-            <w:r>
-              <w:fldChar w:fldCharType="begin"/>
-            </w:r>
-            <w:r>
-              <w:instrText xml:space="preserve"> MERGEFIELD </w:instrText>
-            </w:r>
-            <w:r>
-              <w:instrText>game10</w:instrText>
-            </w:r>
-            <w:r>
-              <w:instrText xml:space="preserve"> </w:instrText>
-            </w:r>
-            <w:r>
-              <w:fldChar w:fldCharType="end"/>
+            <w:proofErr w:type="gramStart"/>
+            <w:r>
+              <w:t>{{ game</w:t>
+            </w:r>
+            <w:proofErr w:type="gramEnd"/>
+            <w:r>
+              <w:t>10 }}</w:t>
             </w:r>
           </w:p>
         </w:tc>
@@ -2443,20 +2243,13 @@
             <w:pPr>
               <w:jc w:val="center"/>
             </w:pPr>
-            <w:r>
-              <w:fldChar w:fldCharType="begin"/>
-            </w:r>
-            <w:r>
-              <w:instrText xml:space="preserve"> MERGEFIELD gID</w:instrText>
-            </w:r>
-            <w:r>
-              <w:instrText>21</w:instrText>
-            </w:r>
-            <w:r>
-              <w:instrText xml:space="preserve"> </w:instrText>
-            </w:r>
-            <w:r>
-              <w:fldChar w:fldCharType="end"/>
+            <w:proofErr w:type="gramStart"/>
+            <w:r>
+              <w:t>{{ gId</w:t>
+            </w:r>
+            <w:proofErr w:type="gramEnd"/>
+            <w:r>
+              <w:t>21 }}</w:t>
             </w:r>
           </w:p>
         </w:tc>
@@ -2473,20 +2266,13 @@
             <w:pPr>
               <w:jc w:val="center"/>
             </w:pPr>
-            <w:r>
-              <w:fldChar w:fldCharType="begin"/>
-            </w:r>
-            <w:r>
-              <w:instrText xml:space="preserve"> MERGEFIELD game</w:instrText>
-            </w:r>
-            <w:r>
-              <w:instrText>21</w:instrText>
-            </w:r>
-            <w:r>
-              <w:instrText xml:space="preserve"> </w:instrText>
-            </w:r>
-            <w:r>
-              <w:fldChar w:fldCharType="end"/>
+            <w:proofErr w:type="gramStart"/>
+            <w:r>
+              <w:t>{{ game</w:t>
+            </w:r>
+            <w:proofErr w:type="gramEnd"/>
+            <w:r>
+              <w:t>21 }}</w:t>
             </w:r>
           </w:p>
         </w:tc>
@@ -2584,7 +2370,7 @@
     <w:p/>
     <w:p>
       <w:pPr>
-        <w:pStyle w:val="Titre"/>
+        <w:pStyle w:val="Title"/>
         <w:jc w:val="center"/>
       </w:pPr>
       <w:r>
@@ -2604,7 +2390,7 @@
     </w:p>
     <w:tbl>
       <w:tblPr>
-        <w:tblStyle w:val="Grilledutableau"/>
+        <w:tblStyle w:val="TableGrid"/>
         <w:tblW w:w="0" w:type="auto"/>
         <w:tblBorders>
           <w:top w:val="none" w:sz="0" w:space="0" w:color="auto"/>
@@ -2648,7 +2434,7 @@
           </w:p>
           <w:p>
             <w:pPr>
-              <w:pStyle w:val="Paragraphedeliste"/>
+              <w:pStyle w:val="ListParagraph"/>
               <w:numPr>
                 <w:ilvl w:val="0"/>
                 <w:numId w:val="1"/>
@@ -2669,15 +2455,23 @@
           </w:p>
           <w:p>
             <w:pPr>
-              <w:pStyle w:val="Paragraphedeliste"/>
-            </w:pPr>
-            <w:r>
-              <w:t xml:space="preserve">A rêvé de p’tits bonshommes verts </w:t>
-            </w:r>
-          </w:p>
-          <w:p>
-            <w:pPr>
-              <w:pStyle w:val="Paragraphedeliste"/>
+              <w:pStyle w:val="ListParagraph"/>
+            </w:pPr>
+            <w:r>
+              <w:t xml:space="preserve">A </w:t>
+            </w:r>
+            <w:proofErr w:type="gramStart"/>
+            <w:r>
+              <w:t>rêvé</w:t>
+            </w:r>
+            <w:proofErr w:type="gramEnd"/>
+            <w:r>
+              <w:t xml:space="preserve"> de p’tits bonshommes verts </w:t>
+            </w:r>
+          </w:p>
+          <w:p>
+            <w:pPr>
+              <w:pStyle w:val="ListParagraph"/>
             </w:pPr>
             <w:r>
               <w:t>La NASA</w:t>
@@ -2688,7 +2482,7 @@
           </w:p>
           <w:p>
             <w:pPr>
-              <w:pStyle w:val="Paragraphedeliste"/>
+              <w:pStyle w:val="ListParagraph"/>
             </w:pPr>
             <w:r>
               <w:t>Est-ce que la Terre est en danger ?</w:t>
@@ -2696,12 +2490,12 @@
           </w:p>
           <w:p>
             <w:pPr>
-              <w:pStyle w:val="Paragraphedeliste"/>
-            </w:pPr>
-          </w:p>
-          <w:p>
-            <w:pPr>
-              <w:pStyle w:val="Paragraphedeliste"/>
+              <w:pStyle w:val="ListParagraph"/>
+            </w:pPr>
+          </w:p>
+          <w:p>
+            <w:pPr>
+              <w:pStyle w:val="ListParagraph"/>
             </w:pPr>
             <w:r>
               <w:t xml:space="preserve">BP a répondu : Non, non, </w:t>
@@ -2709,7 +2503,7 @@
           </w:p>
           <w:p>
             <w:pPr>
-              <w:pStyle w:val="Paragraphedeliste"/>
+              <w:pStyle w:val="ListParagraph"/>
             </w:pPr>
             <w:r>
               <w:t xml:space="preserve">Je prépare une autre invasion </w:t>
@@ -2717,7 +2511,7 @@
           </w:p>
           <w:p>
             <w:pPr>
-              <w:pStyle w:val="Paragraphedeliste"/>
+              <w:pStyle w:val="ListParagraph"/>
             </w:pPr>
             <w:r>
               <w:t>F</w:t>
@@ -2728,7 +2522,7 @@
           </w:p>
           <w:p>
             <w:pPr>
-              <w:pStyle w:val="Paragraphedeliste"/>
+              <w:pStyle w:val="ListParagraph"/>
               <w:rPr>
                 <w:b/>
                 <w:bCs/>
@@ -2740,8 +2534,13 @@
               <w:t xml:space="preserve">Je </w:t>
             </w:r>
             <w:r>
-              <w:t>viens d’inventer les louv’teaux</w:t>
-            </w:r>
+              <w:t xml:space="preserve">viens d’inventer les </w:t>
+            </w:r>
+            <w:proofErr w:type="spellStart"/>
+            <w:r>
+              <w:t>louv’teaux</w:t>
+            </w:r>
+            <w:proofErr w:type="spellEnd"/>
           </w:p>
           <w:p/>
           <w:p>
@@ -2762,15 +2561,23 @@
           </w:p>
           <w:p>
             <w:pPr>
-              <w:pStyle w:val="Paragraphedeliste"/>
-            </w:pPr>
-            <w:r>
-              <w:t xml:space="preserve">Bienvenue à notre entourLOUPe, </w:t>
-            </w:r>
-          </w:p>
-          <w:p>
-            <w:pPr>
-              <w:pStyle w:val="Paragraphedeliste"/>
+              <w:pStyle w:val="ListParagraph"/>
+            </w:pPr>
+            <w:r>
+              <w:t xml:space="preserve">Bienvenue à notre </w:t>
+            </w:r>
+            <w:proofErr w:type="spellStart"/>
+            <w:r>
+              <w:t>entourLOUPe</w:t>
+            </w:r>
+            <w:proofErr w:type="spellEnd"/>
+            <w:r>
+              <w:t xml:space="preserve">, </w:t>
+            </w:r>
+          </w:p>
+          <w:p>
+            <w:pPr>
+              <w:pStyle w:val="ListParagraph"/>
             </w:pPr>
             <w:r>
               <w:t>A</w:t>
@@ -2781,7 +2588,7 @@
           </w:p>
           <w:p>
             <w:pPr>
-              <w:pStyle w:val="Paragraphedeliste"/>
+              <w:pStyle w:val="ListParagraph"/>
             </w:pPr>
             <w:r>
               <w:t xml:space="preserve">On est 10 000, excusez-moi... </w:t>
@@ -2789,30 +2596,35 @@
           </w:p>
           <w:p>
             <w:pPr>
-              <w:pStyle w:val="Paragraphedeliste"/>
-            </w:pPr>
-            <w:r>
-              <w:t xml:space="preserve">L’entourLOUPe, ce s’ra pas 100 toi ! </w:t>
-            </w:r>
-          </w:p>
-          <w:p>
-            <w:pPr>
-              <w:pStyle w:val="Paragraphedeliste"/>
-            </w:pPr>
-          </w:p>
-          <w:p>
-            <w:pPr>
-              <w:pStyle w:val="Paragraphedeliste"/>
-            </w:pPr>
-          </w:p>
-          <w:p>
-            <w:pPr>
-              <w:pStyle w:val="Paragraphedeliste"/>
-            </w:pPr>
-          </w:p>
-          <w:p>
-            <w:pPr>
-              <w:pStyle w:val="Paragraphedeliste"/>
+              <w:pStyle w:val="ListParagraph"/>
+            </w:pPr>
+            <w:proofErr w:type="spellStart"/>
+            <w:r>
+              <w:t>L’entourLOUPe</w:t>
+            </w:r>
+            <w:proofErr w:type="spellEnd"/>
+            <w:r>
+              <w:t xml:space="preserve">, ce s’ra pas 100 toi ! </w:t>
+            </w:r>
+          </w:p>
+          <w:p>
+            <w:pPr>
+              <w:pStyle w:val="ListParagraph"/>
+            </w:pPr>
+          </w:p>
+          <w:p>
+            <w:pPr>
+              <w:pStyle w:val="ListParagraph"/>
+            </w:pPr>
+          </w:p>
+          <w:p>
+            <w:pPr>
+              <w:pStyle w:val="ListParagraph"/>
+            </w:pPr>
+          </w:p>
+          <w:p>
+            <w:pPr>
+              <w:pStyle w:val="ListParagraph"/>
             </w:pPr>
           </w:p>
           <w:p>
@@ -2832,8 +2644,16 @@
               <w:rPr>
                 <w:bCs/>
               </w:rPr>
-              <w:t>dits : Adrien Mogenet</w:t>
-            </w:r>
+              <w:t xml:space="preserve">dits : Adrien </w:t>
+            </w:r>
+            <w:proofErr w:type="spellStart"/>
+            <w:r>
+              <w:rPr>
+                <w:bCs/>
+              </w:rPr>
+              <w:t>Mogenet</w:t>
+            </w:r>
+            <w:proofErr w:type="spellEnd"/>
           </w:p>
         </w:tc>
         <w:tc>
@@ -2842,7 +2662,7 @@
           </w:tcPr>
           <w:p>
             <w:pPr>
-              <w:pStyle w:val="Paragraphedeliste"/>
+              <w:pStyle w:val="ListParagraph"/>
               <w:numPr>
                 <w:ilvl w:val="0"/>
                 <w:numId w:val="1"/>
@@ -2860,7 +2680,7 @@
           </w:p>
           <w:p>
             <w:pPr>
-              <w:pStyle w:val="Paragraphedeliste"/>
+              <w:pStyle w:val="ListParagraph"/>
             </w:pPr>
             <w:r>
               <w:t>On s</w:t>
@@ -2871,7 +2691,7 @@
           </w:p>
           <w:p>
             <w:pPr>
-              <w:pStyle w:val="Paragraphedeliste"/>
+              <w:pStyle w:val="ListParagraph"/>
             </w:pPr>
             <w:r>
               <w:t>P</w:t>
@@ -2882,7 +2702,7 @@
           </w:p>
           <w:p>
             <w:pPr>
-              <w:pStyle w:val="Paragraphedeliste"/>
+              <w:pStyle w:val="ListParagraph"/>
             </w:pPr>
             <w:r>
               <w:t>(Et j’</w:t>
@@ -2893,12 +2713,12 @@
           </w:p>
           <w:p>
             <w:pPr>
-              <w:pStyle w:val="Paragraphedeliste"/>
-            </w:pPr>
-          </w:p>
-          <w:p>
-            <w:pPr>
-              <w:pStyle w:val="Paragraphedeliste"/>
+              <w:pStyle w:val="ListParagraph"/>
+            </w:pPr>
+          </w:p>
+          <w:p>
+            <w:pPr>
+              <w:pStyle w:val="ListParagraph"/>
             </w:pPr>
             <w:r>
               <w:t>Pa</w:t>
@@ -2909,18 +2729,23 @@
           </w:p>
           <w:p>
             <w:pPr>
-              <w:pStyle w:val="Paragraphedeliste"/>
-            </w:pPr>
+              <w:pStyle w:val="ListParagraph"/>
+            </w:pPr>
+            <w:proofErr w:type="gramStart"/>
             <w:r>
               <w:t>C’e</w:t>
             </w:r>
             <w:r>
-              <w:t>st pas vraiment comme à l’école</w:t>
-            </w:r>
-          </w:p>
-          <w:p>
-            <w:pPr>
-              <w:pStyle w:val="Paragraphedeliste"/>
+              <w:t>st pas</w:t>
+            </w:r>
+            <w:proofErr w:type="gramEnd"/>
+            <w:r>
+              <w:t xml:space="preserve"> vraiment comme à l’école</w:t>
+            </w:r>
+          </w:p>
+          <w:p>
+            <w:pPr>
+              <w:pStyle w:val="ListParagraph"/>
             </w:pPr>
             <w:r>
               <w:t xml:space="preserve">Mais plus on rit, plus on est d’fous : </w:t>
@@ -2928,7 +2753,7 @@
           </w:p>
           <w:p>
             <w:pPr>
-              <w:pStyle w:val="Paragraphedeliste"/>
+              <w:pStyle w:val="ListParagraph"/>
             </w:pPr>
             <w:r>
               <w:t>L</w:t>
@@ -2963,7 +2788,7 @@
           </w:p>
           <w:p>
             <w:pPr>
-              <w:pStyle w:val="Paragraphedeliste"/>
+              <w:pStyle w:val="ListParagraph"/>
               <w:numPr>
                 <w:ilvl w:val="0"/>
                 <w:numId w:val="1"/>
@@ -2981,7 +2806,7 @@
           </w:p>
           <w:p>
             <w:pPr>
-              <w:pStyle w:val="Paragraphedeliste"/>
+              <w:pStyle w:val="ListParagraph"/>
             </w:pPr>
             <w:r>
               <w:t>Dan</w:t>
@@ -2992,7 +2817,7 @@
           </w:p>
           <w:p>
             <w:pPr>
-              <w:pStyle w:val="Paragraphedeliste"/>
+              <w:pStyle w:val="ListParagraph"/>
             </w:pPr>
             <w:r>
               <w:t>Mo</w:t>
@@ -3003,7 +2828,7 @@
           </w:p>
           <w:p>
             <w:pPr>
-              <w:pStyle w:val="Paragraphedeliste"/>
+              <w:pStyle w:val="ListParagraph"/>
             </w:pPr>
             <w:r>
               <w:t xml:space="preserve">J’la conduirai tous les samedis </w:t>
@@ -3011,12 +2836,12 @@
           </w:p>
           <w:p>
             <w:pPr>
-              <w:pStyle w:val="Paragraphedeliste"/>
-            </w:pPr>
-          </w:p>
-          <w:p>
-            <w:pPr>
-              <w:pStyle w:val="Paragraphedeliste"/>
+              <w:pStyle w:val="ListParagraph"/>
+            </w:pPr>
+          </w:p>
+          <w:p>
+            <w:pPr>
+              <w:pStyle w:val="ListParagraph"/>
             </w:pPr>
             <w:r>
               <w:t>On s’ra des millions, tous</w:t>
@@ -3027,7 +2852,7 @@
           </w:p>
           <w:p>
             <w:pPr>
-              <w:pStyle w:val="Paragraphedeliste"/>
+              <w:pStyle w:val="ListParagraph"/>
             </w:pPr>
             <w:r>
               <w:t>Pour fêter notre anniversaire</w:t>
@@ -3035,7 +2860,7 @@
           </w:p>
           <w:p>
             <w:pPr>
-              <w:pStyle w:val="Paragraphedeliste"/>
+              <w:pStyle w:val="ListParagraph"/>
             </w:pPr>
             <w:r>
               <w:t xml:space="preserve">Tout bénéfice pour la planète : </w:t>
@@ -3043,7 +2868,7 @@
           </w:p>
           <w:p>
             <w:pPr>
-              <w:pStyle w:val="Paragraphedeliste"/>
+              <w:pStyle w:val="ListParagraph"/>
             </w:pPr>
             <w:r>
               <w:t>La T</w:t>
@@ -3091,7 +2916,6 @@
           <w:b/>
           <w:bCs/>
         </w:rPr>
-        <w:lastRenderedPageBreak/>
         <w:t>MAP</w:t>
       </w:r>
     </w:p>
@@ -3130,7 +2954,7 @@
 </file>
 
 <file path=word/endnotes.xml><?xml version="1.0" encoding="utf-8"?>
-<w:endnotes xmlns:wpc="http://schemas.microsoft.com/office/word/2010/wordprocessingCanvas" xmlns:mc="http://schemas.openxmlformats.org/markup-compatibility/2006" xmlns:o="urn:schemas-microsoft-com:office:office" xmlns:r="http://schemas.openxmlformats.org/officeDocument/2006/relationships" xmlns:m="http://schemas.openxmlformats.org/officeDocument/2006/math" xmlns:v="urn:schemas-microsoft-com:vml" xmlns:wp14="http://schemas.microsoft.com/office/word/2010/wordprocessingDrawing" xmlns:wp="http://schemas.openxmlformats.org/drawingml/2006/wordprocessingDrawing" xmlns:w10="urn:schemas-microsoft-com:office:word" xmlns:w="http://schemas.openxmlformats.org/wordprocessingml/2006/main" xmlns:w14="http://schemas.microsoft.com/office/word/2010/wordml" xmlns:w15="http://schemas.microsoft.com/office/word/2012/wordml" xmlns:wpg="http://schemas.microsoft.com/office/word/2010/wordprocessingGroup" xmlns:wpi="http://schemas.microsoft.com/office/word/2010/wordprocessingInk" xmlns:wne="http://schemas.microsoft.com/office/word/2006/wordml" xmlns:wps="http://schemas.microsoft.com/office/word/2010/wordprocessingShape" mc:Ignorable="w14 w15 wp14">
+<w:endnotes xmlns:wpc="http://schemas.microsoft.com/office/word/2010/wordprocessingCanvas" xmlns:cx="http://schemas.microsoft.com/office/drawing/2014/chartex" xmlns:cx1="http://schemas.microsoft.com/office/drawing/2015/9/8/chartex" xmlns:cx2="http://schemas.microsoft.com/office/drawing/2015/10/21/chartex" xmlns:cx3="http://schemas.microsoft.com/office/drawing/2016/5/9/chartex" xmlns:cx4="http://schemas.microsoft.com/office/drawing/2016/5/10/chartex" xmlns:cx5="http://schemas.microsoft.com/office/drawing/2016/5/11/chartex" xmlns:cx6="http://schemas.microsoft.com/office/drawing/2016/5/12/chartex" xmlns:cx7="http://schemas.microsoft.com/office/drawing/2016/5/13/chartex" xmlns:cx8="http://schemas.microsoft.com/office/drawing/2016/5/14/chartex" xmlns:mc="http://schemas.openxmlformats.org/markup-compatibility/2006" xmlns:aink="http://schemas.microsoft.com/office/drawing/2016/ink" xmlns:am3d="http://schemas.microsoft.com/office/drawing/2017/model3d" xmlns:o="urn:schemas-microsoft-com:office:office" xmlns:r="http://schemas.openxmlformats.org/officeDocument/2006/relationships" xmlns:m="http://schemas.openxmlformats.org/officeDocument/2006/math" xmlns:v="urn:schemas-microsoft-com:vml" xmlns:wp14="http://schemas.microsoft.com/office/word/2010/wordprocessingDrawing" xmlns:wp="http://schemas.openxmlformats.org/drawingml/2006/wordprocessingDrawing" xmlns:w10="urn:schemas-microsoft-com:office:word" xmlns:w="http://schemas.openxmlformats.org/wordprocessingml/2006/main" xmlns:w14="http://schemas.microsoft.com/office/word/2010/wordml" xmlns:w15="http://schemas.microsoft.com/office/word/2012/wordml" xmlns:w16cid="http://schemas.microsoft.com/office/word/2016/wordml/cid" xmlns:w16se="http://schemas.microsoft.com/office/word/2015/wordml/symex" xmlns:wpg="http://schemas.microsoft.com/office/word/2010/wordprocessingGroup" xmlns:wpi="http://schemas.microsoft.com/office/word/2010/wordprocessingInk" xmlns:wne="http://schemas.microsoft.com/office/word/2006/wordml" xmlns:wps="http://schemas.microsoft.com/office/word/2010/wordprocessingShape" mc:Ignorable="w14 w15 w16se w16cid wp14">
   <w:endnote w:type="separator" w:id="-1">
     <w:p>
       <w:pPr>
@@ -3155,7 +2979,7 @@
 </file>
 
 <file path=word/footnotes.xml><?xml version="1.0" encoding="utf-8"?>
-<w:footnotes xmlns:wpc="http://schemas.microsoft.com/office/word/2010/wordprocessingCanvas" xmlns:mc="http://schemas.openxmlformats.org/markup-compatibility/2006" xmlns:o="urn:schemas-microsoft-com:office:office" xmlns:r="http://schemas.openxmlformats.org/officeDocument/2006/relationships" xmlns:m="http://schemas.openxmlformats.org/officeDocument/2006/math" xmlns:v="urn:schemas-microsoft-com:vml" xmlns:wp14="http://schemas.microsoft.com/office/word/2010/wordprocessingDrawing" xmlns:wp="http://schemas.openxmlformats.org/drawingml/2006/wordprocessingDrawing" xmlns:w10="urn:schemas-microsoft-com:office:word" xmlns:w="http://schemas.openxmlformats.org/wordprocessingml/2006/main" xmlns:w14="http://schemas.microsoft.com/office/word/2010/wordml" xmlns:w15="http://schemas.microsoft.com/office/word/2012/wordml" xmlns:wpg="http://schemas.microsoft.com/office/word/2010/wordprocessingGroup" xmlns:wpi="http://schemas.microsoft.com/office/word/2010/wordprocessingInk" xmlns:wne="http://schemas.microsoft.com/office/word/2006/wordml" xmlns:wps="http://schemas.microsoft.com/office/word/2010/wordprocessingShape" mc:Ignorable="w14 w15 wp14">
+<w:footnotes xmlns:wpc="http://schemas.microsoft.com/office/word/2010/wordprocessingCanvas" xmlns:cx="http://schemas.microsoft.com/office/drawing/2014/chartex" xmlns:cx1="http://schemas.microsoft.com/office/drawing/2015/9/8/chartex" xmlns:cx2="http://schemas.microsoft.com/office/drawing/2015/10/21/chartex" xmlns:cx3="http://schemas.microsoft.com/office/drawing/2016/5/9/chartex" xmlns:cx4="http://schemas.microsoft.com/office/drawing/2016/5/10/chartex" xmlns:cx5="http://schemas.microsoft.com/office/drawing/2016/5/11/chartex" xmlns:cx6="http://schemas.microsoft.com/office/drawing/2016/5/12/chartex" xmlns:cx7="http://schemas.microsoft.com/office/drawing/2016/5/13/chartex" xmlns:cx8="http://schemas.microsoft.com/office/drawing/2016/5/14/chartex" xmlns:mc="http://schemas.openxmlformats.org/markup-compatibility/2006" xmlns:aink="http://schemas.microsoft.com/office/drawing/2016/ink" xmlns:am3d="http://schemas.microsoft.com/office/drawing/2017/model3d" xmlns:o="urn:schemas-microsoft-com:office:office" xmlns:r="http://schemas.openxmlformats.org/officeDocument/2006/relationships" xmlns:m="http://schemas.openxmlformats.org/officeDocument/2006/math" xmlns:v="urn:schemas-microsoft-com:vml" xmlns:wp14="http://schemas.microsoft.com/office/word/2010/wordprocessingDrawing" xmlns:wp="http://schemas.openxmlformats.org/drawingml/2006/wordprocessingDrawing" xmlns:w10="urn:schemas-microsoft-com:office:word" xmlns:w="http://schemas.openxmlformats.org/wordprocessingml/2006/main" xmlns:w14="http://schemas.microsoft.com/office/word/2010/wordml" xmlns:w15="http://schemas.microsoft.com/office/word/2012/wordml" xmlns:w16cid="http://schemas.microsoft.com/office/word/2016/wordml/cid" xmlns:w16se="http://schemas.microsoft.com/office/word/2015/wordml/symex" xmlns:wpg="http://schemas.microsoft.com/office/word/2010/wordprocessingGroup" xmlns:wpi="http://schemas.microsoft.com/office/word/2010/wordprocessingInk" xmlns:wne="http://schemas.microsoft.com/office/word/2006/wordml" xmlns:wps="http://schemas.microsoft.com/office/word/2010/wordprocessingShape" mc:Ignorable="w14 w15 w16se w16cid wp14">
   <w:footnote w:type="separator" w:id="-1">
     <w:p>
       <w:pPr>
@@ -3180,7 +3004,7 @@
 </file>
 
 <file path=word/numbering.xml><?xml version="1.0" encoding="utf-8"?>
-<w:numbering xmlns:wpc="http://schemas.microsoft.com/office/word/2010/wordprocessingCanvas" xmlns:mc="http://schemas.openxmlformats.org/markup-compatibility/2006" xmlns:o="urn:schemas-microsoft-com:office:office" xmlns:r="http://schemas.openxmlformats.org/officeDocument/2006/relationships" xmlns:m="http://schemas.openxmlformats.org/officeDocument/2006/math" xmlns:v="urn:schemas-microsoft-com:vml" xmlns:wp14="http://schemas.microsoft.com/office/word/2010/wordprocessingDrawing" xmlns:wp="http://schemas.openxmlformats.org/drawingml/2006/wordprocessingDrawing" xmlns:w10="urn:schemas-microsoft-com:office:word" xmlns:w="http://schemas.openxmlformats.org/wordprocessingml/2006/main" xmlns:w14="http://schemas.microsoft.com/office/word/2010/wordml" xmlns:w15="http://schemas.microsoft.com/office/word/2012/wordml" xmlns:wpg="http://schemas.microsoft.com/office/word/2010/wordprocessingGroup" xmlns:wpi="http://schemas.microsoft.com/office/word/2010/wordprocessingInk" xmlns:wne="http://schemas.microsoft.com/office/word/2006/wordml" xmlns:wps="http://schemas.microsoft.com/office/word/2010/wordprocessingShape" mc:Ignorable="w14 w15 wp14">
+<w:numbering xmlns:wpc="http://schemas.microsoft.com/office/word/2010/wordprocessingCanvas" xmlns:cx="http://schemas.microsoft.com/office/drawing/2014/chartex" xmlns:cx1="http://schemas.microsoft.com/office/drawing/2015/9/8/chartex" xmlns:cx2="http://schemas.microsoft.com/office/drawing/2015/10/21/chartex" xmlns:cx3="http://schemas.microsoft.com/office/drawing/2016/5/9/chartex" xmlns:cx4="http://schemas.microsoft.com/office/drawing/2016/5/10/chartex" xmlns:cx5="http://schemas.microsoft.com/office/drawing/2016/5/11/chartex" xmlns:cx6="http://schemas.microsoft.com/office/drawing/2016/5/12/chartex" xmlns:cx7="http://schemas.microsoft.com/office/drawing/2016/5/13/chartex" xmlns:cx8="http://schemas.microsoft.com/office/drawing/2016/5/14/chartex" xmlns:mc="http://schemas.openxmlformats.org/markup-compatibility/2006" xmlns:aink="http://schemas.microsoft.com/office/drawing/2016/ink" xmlns:am3d="http://schemas.microsoft.com/office/drawing/2017/model3d" xmlns:o="urn:schemas-microsoft-com:office:office" xmlns:r="http://schemas.openxmlformats.org/officeDocument/2006/relationships" xmlns:m="http://schemas.openxmlformats.org/officeDocument/2006/math" xmlns:v="urn:schemas-microsoft-com:vml" xmlns:wp14="http://schemas.microsoft.com/office/word/2010/wordprocessingDrawing" xmlns:wp="http://schemas.openxmlformats.org/drawingml/2006/wordprocessingDrawing" xmlns:w10="urn:schemas-microsoft-com:office:word" xmlns:w="http://schemas.openxmlformats.org/wordprocessingml/2006/main" xmlns:w14="http://schemas.microsoft.com/office/word/2010/wordml" xmlns:w15="http://schemas.microsoft.com/office/word/2012/wordml" xmlns:w16cid="http://schemas.microsoft.com/office/word/2016/wordml/cid" xmlns:w16se="http://schemas.microsoft.com/office/word/2015/wordml/symex" xmlns:wpg="http://schemas.microsoft.com/office/word/2010/wordprocessingGroup" xmlns:wpi="http://schemas.microsoft.com/office/word/2010/wordprocessingInk" xmlns:wne="http://schemas.microsoft.com/office/word/2006/wordml" xmlns:wps="http://schemas.microsoft.com/office/word/2010/wordprocessingShape" mc:Ignorable="w14 w15 w16se w16cid wp14">
   <w:abstractNum w:abstractNumId="0" w15:restartNumberingAfterBreak="0">
     <w:nsid w:val="0B68380A"/>
     <w:multiLevelType w:val="hybridMultilevel"/>
@@ -3371,7 +3195,7 @@
 </file>
 
 <file path=word/styles.xml><?xml version="1.0" encoding="utf-8"?>
-<w:styles xmlns:mc="http://schemas.openxmlformats.org/markup-compatibility/2006" xmlns:r="http://schemas.openxmlformats.org/officeDocument/2006/relationships" xmlns:w="http://schemas.openxmlformats.org/wordprocessingml/2006/main" xmlns:w14="http://schemas.microsoft.com/office/word/2010/wordml" xmlns:w15="http://schemas.microsoft.com/office/word/2012/wordml" mc:Ignorable="w14 w15">
+<w:styles xmlns:mc="http://schemas.openxmlformats.org/markup-compatibility/2006" xmlns:r="http://schemas.openxmlformats.org/officeDocument/2006/relationships" xmlns:w="http://schemas.openxmlformats.org/wordprocessingml/2006/main" xmlns:w14="http://schemas.microsoft.com/office/word/2010/wordml" xmlns:w15="http://schemas.microsoft.com/office/word/2012/wordml" xmlns:w16cid="http://schemas.microsoft.com/office/word/2016/wordml/cid" xmlns:w16se="http://schemas.microsoft.com/office/word/2015/wordml/symex" mc:Ignorable="w14 w15 w16se w16cid">
   <w:docDefaults>
     <w:rPrDefault>
       <w:rPr>
@@ -3387,7 +3211,7 @@
       </w:pPr>
     </w:pPrDefault>
   </w:docDefaults>
-  <w:latentStyles w:defLockedState="0" w:defUIPriority="99" w:defSemiHidden="0" w:defUnhideWhenUsed="0" w:defQFormat="0" w:count="371">
+  <w:latentStyles w:defLockedState="0" w:defUIPriority="99" w:defSemiHidden="0" w:defUnhideWhenUsed="0" w:defQFormat="0" w:count="376">
     <w:lsdException w:name="Normal" w:uiPriority="0" w:qFormat="1"/>
     <w:lsdException w:name="heading 1" w:uiPriority="9" w:qFormat="1"/>
     <w:lsdException w:name="heading 2" w:semiHidden="1" w:uiPriority="9" w:unhideWhenUsed="1" w:qFormat="1"/>
@@ -3759,18 +3583,23 @@
     <w:lsdException w:name="List Table 5 Dark Accent 6" w:uiPriority="50"/>
     <w:lsdException w:name="List Table 6 Colorful Accent 6" w:uiPriority="51"/>
     <w:lsdException w:name="List Table 7 Colorful Accent 6" w:uiPriority="52"/>
+    <w:lsdException w:name="Mention" w:semiHidden="1" w:unhideWhenUsed="1"/>
+    <w:lsdException w:name="Smart Hyperlink" w:semiHidden="1" w:unhideWhenUsed="1"/>
+    <w:lsdException w:name="Hashtag" w:semiHidden="1" w:unhideWhenUsed="1"/>
+    <w:lsdException w:name="Unresolved Mention" w:semiHidden="1" w:unhideWhenUsed="1"/>
+    <w:lsdException w:name="Smart Link" w:semiHidden="1" w:unhideWhenUsed="1"/>
   </w:latentStyles>
   <w:style w:type="paragraph" w:default="1" w:styleId="Normal">
     <w:name w:val="Normal"/>
     <w:qFormat/>
   </w:style>
-  <w:style w:type="character" w:default="1" w:styleId="Policepardfaut">
+  <w:style w:type="character" w:default="1" w:styleId="DefaultParagraphFont">
     <w:name w:val="Default Paragraph Font"/>
     <w:uiPriority w:val="1"/>
     <w:semiHidden/>
     <w:unhideWhenUsed/>
   </w:style>
-  <w:style w:type="table" w:default="1" w:styleId="TableauNormal">
+  <w:style w:type="table" w:default="1" w:styleId="TableNormal">
     <w:name w:val="Normal Table"/>
     <w:uiPriority w:val="99"/>
     <w:semiHidden/>
@@ -3785,15 +3614,15 @@
       </w:tblCellMar>
     </w:tblPr>
   </w:style>
-  <w:style w:type="numbering" w:default="1" w:styleId="Aucuneliste">
+  <w:style w:type="numbering" w:default="1" w:styleId="NoList">
     <w:name w:val="No List"/>
     <w:uiPriority w:val="99"/>
     <w:semiHidden/>
     <w:unhideWhenUsed/>
   </w:style>
-  <w:style w:type="table" w:styleId="Grilledutableau">
+  <w:style w:type="table" w:styleId="TableGrid">
     <w:name w:val="Table Grid"/>
-    <w:basedOn w:val="TableauNormal"/>
+    <w:basedOn w:val="TableNormal"/>
     <w:uiPriority w:val="39"/>
     <w:rsid w:val="008D39EB"/>
     <w:pPr>
@@ -3810,11 +3639,11 @@
       </w:tblBorders>
     </w:tblPr>
   </w:style>
-  <w:style w:type="paragraph" w:styleId="Titre">
+  <w:style w:type="paragraph" w:styleId="Title">
     <w:name w:val="Title"/>
     <w:basedOn w:val="Normal"/>
     <w:next w:val="Normal"/>
-    <w:link w:val="TitreCar"/>
+    <w:link w:val="TitleChar"/>
     <w:uiPriority w:val="10"/>
     <w:qFormat/>
     <w:rsid w:val="007A627D"/>
@@ -3830,10 +3659,10 @@
       <w:szCs w:val="56"/>
     </w:rPr>
   </w:style>
-  <w:style w:type="character" w:customStyle="1" w:styleId="TitreCar">
-    <w:name w:val="Titre Car"/>
-    <w:basedOn w:val="Policepardfaut"/>
-    <w:link w:val="Titre"/>
+  <w:style w:type="character" w:customStyle="1" w:styleId="TitleChar">
+    <w:name w:val="Title Char"/>
+    <w:basedOn w:val="DefaultParagraphFont"/>
+    <w:link w:val="Title"/>
     <w:uiPriority w:val="10"/>
     <w:rsid w:val="007A627D"/>
     <w:rPr>
@@ -3844,10 +3673,10 @@
       <w:szCs w:val="56"/>
     </w:rPr>
   </w:style>
-  <w:style w:type="paragraph" w:styleId="Notedefin">
+  <w:style w:type="paragraph" w:styleId="EndnoteText">
     <w:name w:val="endnote text"/>
     <w:basedOn w:val="Normal"/>
-    <w:link w:val="NotedefinCar"/>
+    <w:link w:val="EndnoteTextChar"/>
     <w:uiPriority w:val="99"/>
     <w:semiHidden/>
     <w:unhideWhenUsed/>
@@ -3860,10 +3689,10 @@
       <w:szCs w:val="20"/>
     </w:rPr>
   </w:style>
-  <w:style w:type="character" w:customStyle="1" w:styleId="NotedefinCar">
-    <w:name w:val="Note de fin Car"/>
-    <w:basedOn w:val="Policepardfaut"/>
-    <w:link w:val="Notedefin"/>
+  <w:style w:type="character" w:customStyle="1" w:styleId="EndnoteTextChar">
+    <w:name w:val="Endnote Text Char"/>
+    <w:basedOn w:val="DefaultParagraphFont"/>
+    <w:link w:val="EndnoteText"/>
     <w:uiPriority w:val="99"/>
     <w:semiHidden/>
     <w:rsid w:val="00BE68A9"/>
@@ -3872,9 +3701,9 @@
       <w:szCs w:val="20"/>
     </w:rPr>
   </w:style>
-  <w:style w:type="character" w:styleId="Appeldenotedefin">
+  <w:style w:type="character" w:styleId="EndnoteReference">
     <w:name w:val="endnote reference"/>
-    <w:basedOn w:val="Policepardfaut"/>
+    <w:basedOn w:val="DefaultParagraphFont"/>
     <w:uiPriority w:val="99"/>
     <w:semiHidden/>
     <w:unhideWhenUsed/>
@@ -3883,7 +3712,7 @@
       <w:vertAlign w:val="superscript"/>
     </w:rPr>
   </w:style>
-  <w:style w:type="paragraph" w:styleId="Paragraphedeliste">
+  <w:style w:type="paragraph" w:styleId="ListParagraph">
     <w:name w:val="List Paragraph"/>
     <w:basedOn w:val="Normal"/>
     <w:uiPriority w:val="34"/>
@@ -3893,6 +3722,36 @@
       <w:ind w:left="720"/>
       <w:contextualSpacing/>
     </w:pPr>
+  </w:style>
+  <w:style w:type="paragraph" w:styleId="BalloonText">
+    <w:name w:val="Balloon Text"/>
+    <w:basedOn w:val="Normal"/>
+    <w:link w:val="BalloonTextChar"/>
+    <w:uiPriority w:val="99"/>
+    <w:semiHidden/>
+    <w:unhideWhenUsed/>
+    <w:rsid w:val="00DB3EE1"/>
+    <w:pPr>
+      <w:spacing w:after="0" w:line="240" w:lineRule="auto"/>
+    </w:pPr>
+    <w:rPr>
+      <w:rFonts w:ascii="Segoe UI" w:hAnsi="Segoe UI" w:cs="Segoe UI"/>
+      <w:sz w:val="18"/>
+      <w:szCs w:val="18"/>
+    </w:rPr>
+  </w:style>
+  <w:style w:type="character" w:customStyle="1" w:styleId="BalloonTextChar">
+    <w:name w:val="Balloon Text Char"/>
+    <w:basedOn w:val="DefaultParagraphFont"/>
+    <w:link w:val="BalloonText"/>
+    <w:uiPriority w:val="99"/>
+    <w:semiHidden/>
+    <w:rsid w:val="00DB3EE1"/>
+    <w:rPr>
+      <w:rFonts w:ascii="Segoe UI" w:hAnsi="Segoe UI" w:cs="Segoe UI"/>
+      <w:sz w:val="18"/>
+      <w:szCs w:val="18"/>
+    </w:rPr>
   </w:style>
 </w:styles>
 </file>

</xml_diff>

<commit_message>
team roadmaps template updated
</commit_message>
<xml_diff>
--- a/baden/data/team_roadmap_template.docx
+++ b/baden/data/team_roadmap_template.docx
@@ -1,10 +1,10 @@
 
 <file path=word/document.xml><?xml version="1.0" encoding="utf-8"?>
-<w:document xmlns:wpc="http://schemas.microsoft.com/office/word/2010/wordprocessingCanvas" xmlns:cx="http://schemas.microsoft.com/office/drawing/2014/chartex" xmlns:cx1="http://schemas.microsoft.com/office/drawing/2015/9/8/chartex" xmlns:cx2="http://schemas.microsoft.com/office/drawing/2015/10/21/chartex" xmlns:cx3="http://schemas.microsoft.com/office/drawing/2016/5/9/chartex" xmlns:cx4="http://schemas.microsoft.com/office/drawing/2016/5/10/chartex" xmlns:cx5="http://schemas.microsoft.com/office/drawing/2016/5/11/chartex" xmlns:cx6="http://schemas.microsoft.com/office/drawing/2016/5/12/chartex" xmlns:cx7="http://schemas.microsoft.com/office/drawing/2016/5/13/chartex" xmlns:cx8="http://schemas.microsoft.com/office/drawing/2016/5/14/chartex" xmlns:mc="http://schemas.openxmlformats.org/markup-compatibility/2006" xmlns:aink="http://schemas.microsoft.com/office/drawing/2016/ink" xmlns:am3d="http://schemas.microsoft.com/office/drawing/2017/model3d" xmlns:o="urn:schemas-microsoft-com:office:office" xmlns:r="http://schemas.openxmlformats.org/officeDocument/2006/relationships" xmlns:m="http://schemas.openxmlformats.org/officeDocument/2006/math" xmlns:v="urn:schemas-microsoft-com:vml" xmlns:wp14="http://schemas.microsoft.com/office/word/2010/wordprocessingDrawing" xmlns:wp="http://schemas.openxmlformats.org/drawingml/2006/wordprocessingDrawing" xmlns:w10="urn:schemas-microsoft-com:office:word" xmlns:w="http://schemas.openxmlformats.org/wordprocessingml/2006/main" xmlns:w14="http://schemas.microsoft.com/office/word/2010/wordml" xmlns:w15="http://schemas.microsoft.com/office/word/2012/wordml" xmlns:w16cid="http://schemas.microsoft.com/office/word/2016/wordml/cid" xmlns:w16se="http://schemas.microsoft.com/office/word/2015/wordml/symex" xmlns:wpg="http://schemas.microsoft.com/office/word/2010/wordprocessingGroup" xmlns:wpi="http://schemas.microsoft.com/office/word/2010/wordprocessingInk" xmlns:wne="http://schemas.microsoft.com/office/word/2006/wordml" xmlns:wps="http://schemas.microsoft.com/office/word/2010/wordprocessingShape" mc:Ignorable="w14 w15 w16se w16cid wp14">
+<w:document xmlns:wpc="http://schemas.microsoft.com/office/word/2010/wordprocessingCanvas" xmlns:mc="http://schemas.openxmlformats.org/markup-compatibility/2006" xmlns:o="urn:schemas-microsoft-com:office:office" xmlns:r="http://schemas.openxmlformats.org/officeDocument/2006/relationships" xmlns:m="http://schemas.openxmlformats.org/officeDocument/2006/math" xmlns:v="urn:schemas-microsoft-com:vml" xmlns:wp14="http://schemas.microsoft.com/office/word/2010/wordprocessingDrawing" xmlns:wp="http://schemas.openxmlformats.org/drawingml/2006/wordprocessingDrawing" xmlns:w10="urn:schemas-microsoft-com:office:word" xmlns:w="http://schemas.openxmlformats.org/wordprocessingml/2006/main" xmlns:w14="http://schemas.microsoft.com/office/word/2010/wordml" xmlns:w15="http://schemas.microsoft.com/office/word/2012/wordml" xmlns:wpg="http://schemas.microsoft.com/office/word/2010/wordprocessingGroup" xmlns:wpi="http://schemas.microsoft.com/office/word/2010/wordprocessingInk" xmlns:wne="http://schemas.microsoft.com/office/word/2006/wordml" xmlns:wps="http://schemas.microsoft.com/office/word/2010/wordprocessingShape" mc:Ignorable="w14 w15 wp14">
   <w:body>
     <w:tbl>
       <w:tblPr>
-        <w:tblStyle w:val="TableGrid"/>
+        <w:tblStyle w:val="Grilledutableau"/>
         <w:tblW w:w="0" w:type="auto"/>
         <w:tblLayout w:type="fixed"/>
         <w:tblLook w:val="04A0" w:firstRow="1" w:lastRow="0" w:firstColumn="1" w:lastColumn="0" w:noHBand="0" w:noVBand="1"/>
@@ -39,13 +39,13 @@
             <w:pPr>
               <w:jc w:val="center"/>
               <w:rPr>
-                <w:lang w:val="en-BE"/>
+                <w:lang w:val="aa-ET"/>
               </w:rPr>
             </w:pPr>
             <w:r>
               <w:rPr>
                 <w:noProof/>
-                <w:lang w:val="en-BE" w:eastAsia="fr-BE"/>
+                <w:lang w:val="aa-ET" w:eastAsia="fr-BE"/>
               </w:rPr>
               <w:t>{{ qrCode }}</w:t>
             </w:r>
@@ -64,22 +64,14 @@
           <w:p>
             <w:pPr>
               <w:rPr>
-                <w:lang w:val="en-BE"/>
-              </w:rPr>
-            </w:pPr>
-            <w:proofErr w:type="gramStart"/>
-            <w:r>
-              <w:rPr>
-                <w:lang w:val="en-BE"/>
-              </w:rPr>
-              <w:t>{{ section</w:t>
-            </w:r>
-            <w:proofErr w:type="gramEnd"/>
-            <w:r>
-              <w:rPr>
-                <w:lang w:val="en-BE"/>
-              </w:rPr>
-              <w:t xml:space="preserve"> }}</w:t>
+                <w:lang w:val="aa-ET"/>
+              </w:rPr>
+            </w:pPr>
+            <w:r>
+              <w:rPr>
+                <w:lang w:val="aa-ET"/>
+              </w:rPr>
+              <w:t>{{ section }}</w:t>
             </w:r>
           </w:p>
           <w:p>
@@ -92,7 +84,7 @@
           <w:p>
             <w:pPr>
               <w:rPr>
-                <w:lang w:val="en-BE"/>
+                <w:lang w:val="aa-ET"/>
               </w:rPr>
             </w:pPr>
             <w:r>
@@ -104,27 +96,11 @@
             <w:r>
               <w:t xml:space="preserve"> : </w:t>
             </w:r>
-            <w:proofErr w:type="gramStart"/>
-            <w:r>
-              <w:rPr>
-                <w:lang w:val="en-BE"/>
-              </w:rPr>
-              <w:t xml:space="preserve">{{ </w:t>
-            </w:r>
-            <w:proofErr w:type="spellStart"/>
-            <w:r>
-              <w:rPr>
-                <w:lang w:val="en-BE"/>
-              </w:rPr>
-              <w:t>teamCode</w:t>
-            </w:r>
-            <w:proofErr w:type="spellEnd"/>
-            <w:proofErr w:type="gramEnd"/>
-            <w:r>
-              <w:rPr>
-                <w:lang w:val="en-BE"/>
-              </w:rPr>
-              <w:t xml:space="preserve"> }}</w:t>
+            <w:r>
+              <w:rPr>
+                <w:lang w:val="aa-ET"/>
+              </w:rPr>
+              <w:t>{{ teamCode }}</w:t>
             </w:r>
           </w:p>
         </w:tc>
@@ -525,22 +501,14 @@
             <w:pPr>
               <w:jc w:val="center"/>
               <w:rPr>
-                <w:lang w:val="en-BE"/>
-              </w:rPr>
-            </w:pPr>
-            <w:proofErr w:type="gramStart"/>
-            <w:r>
-              <w:rPr>
-                <w:lang w:val="en-BE"/>
-              </w:rPr>
-              <w:t>{{ gId</w:t>
-            </w:r>
-            <w:proofErr w:type="gramEnd"/>
-            <w:r>
-              <w:rPr>
-                <w:lang w:val="en-BE"/>
-              </w:rPr>
-              <w:t>1 }}</w:t>
+                <w:lang w:val="aa-ET"/>
+              </w:rPr>
+            </w:pPr>
+            <w:r>
+              <w:rPr>
+                <w:lang w:val="aa-ET"/>
+              </w:rPr>
+              <w:t>{{ gId1 }}</w:t>
             </w:r>
           </w:p>
         </w:tc>
@@ -680,12 +648,12 @@
             <w:pPr>
               <w:jc w:val="center"/>
               <w:rPr>
-                <w:lang w:val="en-BE"/>
-              </w:rPr>
-            </w:pPr>
-            <w:r>
-              <w:rPr>
-                <w:lang w:val="en-BE"/>
+                <w:lang w:val="aa-ET"/>
+              </w:rPr>
+            </w:pPr>
+            <w:r>
+              <w:rPr>
+                <w:lang w:val="aa-ET"/>
               </w:rPr>
               <w:t>{{ gId2 }}</w:t>
             </w:r>
@@ -829,7 +797,7 @@
             </w:pPr>
             <w:r>
               <w:rPr>
-                <w:lang w:val="en-BE"/>
+                <w:lang w:val="aa-ET"/>
               </w:rPr>
               <w:t>{{ gId3 }}</w:t>
             </w:r>
@@ -973,7 +941,7 @@
             </w:pPr>
             <w:r>
               <w:rPr>
-                <w:lang w:val="en-BE"/>
+                <w:lang w:val="aa-ET"/>
               </w:rPr>
               <w:t>{{ gId4 }}</w:t>
             </w:r>
@@ -1117,7 +1085,7 @@
             </w:pPr>
             <w:r>
               <w:rPr>
-                <w:lang w:val="en-BE"/>
+                <w:lang w:val="aa-ET"/>
               </w:rPr>
               <w:t>{{ gId5 }}</w:t>
             </w:r>
@@ -1261,7 +1229,7 @@
             </w:pPr>
             <w:r>
               <w:rPr>
-                <w:lang w:val="en-BE"/>
+                <w:lang w:val="aa-ET"/>
               </w:rPr>
               <w:t>{{ gId6 }}</w:t>
             </w:r>
@@ -1405,7 +1373,7 @@
             </w:pPr>
             <w:r>
               <w:rPr>
-                <w:lang w:val="en-BE"/>
+                <w:lang w:val="aa-ET"/>
               </w:rPr>
               <w:t>{{ gId7 }}</w:t>
             </w:r>
@@ -1549,7 +1517,7 @@
             </w:pPr>
             <w:r>
               <w:rPr>
-                <w:lang w:val="en-BE"/>
+                <w:lang w:val="aa-ET"/>
               </w:rPr>
               <w:t>{{ gId8 }}</w:t>
             </w:r>
@@ -1693,7 +1661,7 @@
             </w:pPr>
             <w:r>
               <w:rPr>
-                <w:lang w:val="en-BE"/>
+                <w:lang w:val="aa-ET"/>
               </w:rPr>
               <w:t>{{ gId9 }}</w:t>
             </w:r>
@@ -1867,7 +1835,7 @@
             </w:r>
             <w:r>
               <w:rPr>
-                <w:lang w:val="en-BE"/>
+                <w:lang w:val="aa-ET"/>
               </w:rPr>
               <w:t>0</w:t>
             </w:r>
@@ -1891,7 +1859,7 @@
             </w:r>
             <w:r>
               <w:rPr>
-                <w:lang w:val="en-BE"/>
+                <w:lang w:val="aa-ET"/>
               </w:rPr>
               <w:t>0</w:t>
             </w:r>
@@ -1954,7 +1922,7 @@
             </w:pPr>
             <w:r>
               <w:rPr>
-                <w:lang w:val="en-BE"/>
+                <w:lang w:val="aa-ET"/>
               </w:rPr>
               <w:t>{{ gId10 }}</w:t>
             </w:r>
@@ -2140,7 +2108,7 @@
     <w:p/>
     <w:p>
       <w:pPr>
-        <w:pStyle w:val="Title"/>
+        <w:pStyle w:val="Titre"/>
         <w:jc w:val="center"/>
       </w:pPr>
       <w:r>
@@ -2160,7 +2128,7 @@
     </w:p>
     <w:tbl>
       <w:tblPr>
-        <w:tblStyle w:val="TableGrid"/>
+        <w:tblStyle w:val="Grilledutableau"/>
         <w:tblW w:w="0" w:type="auto"/>
         <w:tblBorders>
           <w:top w:val="none" w:sz="0" w:space="0" w:color="auto"/>
@@ -2204,7 +2172,7 @@
           </w:p>
           <w:p>
             <w:pPr>
-              <w:pStyle w:val="ListParagraph"/>
+              <w:pStyle w:val="Paragraphedeliste"/>
               <w:numPr>
                 <w:ilvl w:val="0"/>
                 <w:numId w:val="1"/>
@@ -2225,7 +2193,7 @@
           </w:p>
           <w:p>
             <w:pPr>
-              <w:pStyle w:val="ListParagraph"/>
+              <w:pStyle w:val="Paragraphedeliste"/>
             </w:pPr>
             <w:r>
               <w:t xml:space="preserve">A rêvé de p’tits bonshommes verts </w:t>
@@ -2233,7 +2201,7 @@
           </w:p>
           <w:p>
             <w:pPr>
-              <w:pStyle w:val="ListParagraph"/>
+              <w:pStyle w:val="Paragraphedeliste"/>
             </w:pPr>
             <w:r>
               <w:t>La NASA</w:t>
@@ -2244,7 +2212,7 @@
           </w:p>
           <w:p>
             <w:pPr>
-              <w:pStyle w:val="ListParagraph"/>
+              <w:pStyle w:val="Paragraphedeliste"/>
             </w:pPr>
             <w:r>
               <w:t>Est-ce que la Terre est en danger ?</w:t>
@@ -2252,12 +2220,12 @@
           </w:p>
           <w:p>
             <w:pPr>
-              <w:pStyle w:val="ListParagraph"/>
-            </w:pPr>
-          </w:p>
-          <w:p>
-            <w:pPr>
-              <w:pStyle w:val="ListParagraph"/>
+              <w:pStyle w:val="Paragraphedeliste"/>
+            </w:pPr>
+          </w:p>
+          <w:p>
+            <w:pPr>
+              <w:pStyle w:val="Paragraphedeliste"/>
             </w:pPr>
             <w:r>
               <w:t xml:space="preserve">BP a répondu : Non, non, </w:t>
@@ -2265,7 +2233,7 @@
           </w:p>
           <w:p>
             <w:pPr>
-              <w:pStyle w:val="ListParagraph"/>
+              <w:pStyle w:val="Paragraphedeliste"/>
             </w:pPr>
             <w:r>
               <w:t xml:space="preserve">Je prépare une autre invasion </w:t>
@@ -2273,7 +2241,7 @@
           </w:p>
           <w:p>
             <w:pPr>
-              <w:pStyle w:val="ListParagraph"/>
+              <w:pStyle w:val="Paragraphedeliste"/>
             </w:pPr>
             <w:r>
               <w:t>F</w:t>
@@ -2284,7 +2252,7 @@
           </w:p>
           <w:p>
             <w:pPr>
-              <w:pStyle w:val="ListParagraph"/>
+              <w:pStyle w:val="Paragraphedeliste"/>
               <w:rPr>
                 <w:b/>
                 <w:bCs/>
@@ -2296,13 +2264,8 @@
               <w:t xml:space="preserve">Je </w:t>
             </w:r>
             <w:r>
-              <w:t xml:space="preserve">viens d’inventer les </w:t>
-            </w:r>
-            <w:proofErr w:type="spellStart"/>
-            <w:r>
-              <w:t>louv’teaux</w:t>
-            </w:r>
-            <w:proofErr w:type="spellEnd"/>
+              <w:t>viens d’inventer les louv’teaux</w:t>
+            </w:r>
           </w:p>
           <w:p/>
           <w:p>
@@ -2323,23 +2286,15 @@
           </w:p>
           <w:p>
             <w:pPr>
-              <w:pStyle w:val="ListParagraph"/>
-            </w:pPr>
-            <w:r>
-              <w:t xml:space="preserve">Bienvenue à notre </w:t>
-            </w:r>
-            <w:proofErr w:type="spellStart"/>
-            <w:r>
-              <w:t>entourLOUPe</w:t>
-            </w:r>
-            <w:proofErr w:type="spellEnd"/>
-            <w:r>
-              <w:t xml:space="preserve">, </w:t>
-            </w:r>
-          </w:p>
-          <w:p>
-            <w:pPr>
-              <w:pStyle w:val="ListParagraph"/>
+              <w:pStyle w:val="Paragraphedeliste"/>
+            </w:pPr>
+            <w:r>
+              <w:t xml:space="preserve">Bienvenue à notre entourLOUPe, </w:t>
+            </w:r>
+          </w:p>
+          <w:p>
+            <w:pPr>
+              <w:pStyle w:val="Paragraphedeliste"/>
             </w:pPr>
             <w:r>
               <w:t>A</w:t>
@@ -2350,7 +2305,7 @@
           </w:p>
           <w:p>
             <w:pPr>
-              <w:pStyle w:val="ListParagraph"/>
+              <w:pStyle w:val="Paragraphedeliste"/>
             </w:pPr>
             <w:r>
               <w:t xml:space="preserve">On est 10 000, excusez-moi... </w:t>
@@ -2358,35 +2313,30 @@
           </w:p>
           <w:p>
             <w:pPr>
-              <w:pStyle w:val="ListParagraph"/>
-            </w:pPr>
-            <w:proofErr w:type="spellStart"/>
-            <w:r>
-              <w:t>L’entourLOUPe</w:t>
-            </w:r>
-            <w:proofErr w:type="spellEnd"/>
-            <w:r>
-              <w:t xml:space="preserve">, ce s’ra pas 100 toi ! </w:t>
-            </w:r>
-          </w:p>
-          <w:p>
-            <w:pPr>
-              <w:pStyle w:val="ListParagraph"/>
-            </w:pPr>
-          </w:p>
-          <w:p>
-            <w:pPr>
-              <w:pStyle w:val="ListParagraph"/>
-            </w:pPr>
-          </w:p>
-          <w:p>
-            <w:pPr>
-              <w:pStyle w:val="ListParagraph"/>
-            </w:pPr>
-          </w:p>
-          <w:p>
-            <w:pPr>
-              <w:pStyle w:val="ListParagraph"/>
+              <w:pStyle w:val="Paragraphedeliste"/>
+            </w:pPr>
+            <w:r>
+              <w:t xml:space="preserve">L’entourLOUPe, ce s’ra pas 100 toi ! </w:t>
+            </w:r>
+          </w:p>
+          <w:p>
+            <w:pPr>
+              <w:pStyle w:val="Paragraphedeliste"/>
+            </w:pPr>
+          </w:p>
+          <w:p>
+            <w:pPr>
+              <w:pStyle w:val="Paragraphedeliste"/>
+            </w:pPr>
+          </w:p>
+          <w:p>
+            <w:pPr>
+              <w:pStyle w:val="Paragraphedeliste"/>
+            </w:pPr>
+          </w:p>
+          <w:p>
+            <w:pPr>
+              <w:pStyle w:val="Paragraphedeliste"/>
             </w:pPr>
           </w:p>
           <w:p>
@@ -2406,16 +2356,8 @@
               <w:rPr>
                 <w:bCs/>
               </w:rPr>
-              <w:t xml:space="preserve">dits : Adrien </w:t>
-            </w:r>
-            <w:proofErr w:type="spellStart"/>
-            <w:r>
-              <w:rPr>
-                <w:bCs/>
-              </w:rPr>
-              <w:t>Mogenet</w:t>
-            </w:r>
-            <w:proofErr w:type="spellEnd"/>
+              <w:t>dits : Adrien Mogenet</w:t>
+            </w:r>
           </w:p>
         </w:tc>
         <w:tc>
@@ -2424,7 +2366,7 @@
           </w:tcPr>
           <w:p>
             <w:pPr>
-              <w:pStyle w:val="ListParagraph"/>
+              <w:pStyle w:val="Paragraphedeliste"/>
               <w:numPr>
                 <w:ilvl w:val="0"/>
                 <w:numId w:val="1"/>
@@ -2442,7 +2384,7 @@
           </w:p>
           <w:p>
             <w:pPr>
-              <w:pStyle w:val="ListParagraph"/>
+              <w:pStyle w:val="Paragraphedeliste"/>
             </w:pPr>
             <w:r>
               <w:t>On s</w:t>
@@ -2453,7 +2395,7 @@
           </w:p>
           <w:p>
             <w:pPr>
-              <w:pStyle w:val="ListParagraph"/>
+              <w:pStyle w:val="Paragraphedeliste"/>
             </w:pPr>
             <w:r>
               <w:t>P</w:t>
@@ -2464,7 +2406,7 @@
           </w:p>
           <w:p>
             <w:pPr>
-              <w:pStyle w:val="ListParagraph"/>
+              <w:pStyle w:val="Paragraphedeliste"/>
             </w:pPr>
             <w:r>
               <w:t>(Et j’</w:t>
@@ -2475,12 +2417,12 @@
           </w:p>
           <w:p>
             <w:pPr>
-              <w:pStyle w:val="ListParagraph"/>
-            </w:pPr>
-          </w:p>
-          <w:p>
-            <w:pPr>
-              <w:pStyle w:val="ListParagraph"/>
+              <w:pStyle w:val="Paragraphedeliste"/>
+            </w:pPr>
+          </w:p>
+          <w:p>
+            <w:pPr>
+              <w:pStyle w:val="Paragraphedeliste"/>
             </w:pPr>
             <w:r>
               <w:t>Pa</w:t>
@@ -2491,7 +2433,7 @@
           </w:p>
           <w:p>
             <w:pPr>
-              <w:pStyle w:val="ListParagraph"/>
+              <w:pStyle w:val="Paragraphedeliste"/>
             </w:pPr>
             <w:r>
               <w:t>C’e</w:t>
@@ -2502,7 +2444,7 @@
           </w:p>
           <w:p>
             <w:pPr>
-              <w:pStyle w:val="ListParagraph"/>
+              <w:pStyle w:val="Paragraphedeliste"/>
             </w:pPr>
             <w:r>
               <w:t xml:space="preserve">Mais plus on rit, plus on est d’fous : </w:t>
@@ -2510,7 +2452,7 @@
           </w:p>
           <w:p>
             <w:pPr>
-              <w:pStyle w:val="ListParagraph"/>
+              <w:pStyle w:val="Paragraphedeliste"/>
             </w:pPr>
             <w:r>
               <w:t>L</w:t>
@@ -2545,7 +2487,7 @@
           </w:p>
           <w:p>
             <w:pPr>
-              <w:pStyle w:val="ListParagraph"/>
+              <w:pStyle w:val="Paragraphedeliste"/>
               <w:numPr>
                 <w:ilvl w:val="0"/>
                 <w:numId w:val="1"/>
@@ -2563,7 +2505,7 @@
           </w:p>
           <w:p>
             <w:pPr>
-              <w:pStyle w:val="ListParagraph"/>
+              <w:pStyle w:val="Paragraphedeliste"/>
             </w:pPr>
             <w:r>
               <w:t>Dan</w:t>
@@ -2574,7 +2516,7 @@
           </w:p>
           <w:p>
             <w:pPr>
-              <w:pStyle w:val="ListParagraph"/>
+              <w:pStyle w:val="Paragraphedeliste"/>
             </w:pPr>
             <w:r>
               <w:t>Mo</w:t>
@@ -2585,7 +2527,7 @@
           </w:p>
           <w:p>
             <w:pPr>
-              <w:pStyle w:val="ListParagraph"/>
+              <w:pStyle w:val="Paragraphedeliste"/>
             </w:pPr>
             <w:r>
               <w:t xml:space="preserve">J’la conduirai tous les samedis </w:t>
@@ -2593,12 +2535,12 @@
           </w:p>
           <w:p>
             <w:pPr>
-              <w:pStyle w:val="ListParagraph"/>
-            </w:pPr>
-          </w:p>
-          <w:p>
-            <w:pPr>
-              <w:pStyle w:val="ListParagraph"/>
+              <w:pStyle w:val="Paragraphedeliste"/>
+            </w:pPr>
+          </w:p>
+          <w:p>
+            <w:pPr>
+              <w:pStyle w:val="Paragraphedeliste"/>
             </w:pPr>
             <w:r>
               <w:t>On s’ra des millions, tous</w:t>
@@ -2609,7 +2551,7 @@
           </w:p>
           <w:p>
             <w:pPr>
-              <w:pStyle w:val="ListParagraph"/>
+              <w:pStyle w:val="Paragraphedeliste"/>
             </w:pPr>
             <w:r>
               <w:t>Pour fêter notre anniversaire</w:t>
@@ -2617,7 +2559,7 @@
           </w:p>
           <w:p>
             <w:pPr>
-              <w:pStyle w:val="ListParagraph"/>
+              <w:pStyle w:val="Paragraphedeliste"/>
             </w:pPr>
             <w:r>
               <w:t xml:space="preserve">Tout bénéfice pour la planète : </w:t>
@@ -2625,7 +2567,7 @@
           </w:p>
           <w:p>
             <w:pPr>
-              <w:pStyle w:val="ListParagraph"/>
+              <w:pStyle w:val="Paragraphedeliste"/>
             </w:pPr>
             <w:r>
               <w:t>La T</w:t>
@@ -2667,7 +2609,92 @@
           <w:b/>
           <w:bCs/>
         </w:rPr>
+        <w:sectPr>
+          <w:type w:val="continuous"/>
+          <w:pgSz w:w="11906" w:h="16838"/>
+          <w:pgMar w:top="720" w:right="720" w:bottom="720" w:left="720" w:header="708" w:footer="708" w:gutter="0"/>
+          <w:cols w:space="708"/>
+          <w:docGrid w:linePitch="360"/>
+        </w:sectPr>
       </w:pPr>
+    </w:p>
+    <w:p>
+      <w:pPr>
+        <w:rPr>
+          <w:b/>
+          <w:bCs/>
+        </w:rPr>
+        <w:sectPr>
+          <w:pgSz w:w="11906" w:h="16838"/>
+          <w:pgMar w:top="0" w:right="0" w:bottom="0" w:left="0" w:header="709" w:footer="709" w:gutter="0"/>
+          <w:cols w:space="708"/>
+          <w:docGrid w:linePitch="360"/>
+        </w:sectPr>
+      </w:pPr>
+      <w:r>
+        <w:rPr>
+          <w:b/>
+          <w:bCs/>
+          <w:noProof/>
+          <w:lang w:eastAsia="fr-BE"/>
+        </w:rPr>
+        <w:lastRenderedPageBreak/>
+        <w:drawing>
+          <wp:anchor distT="0" distB="0" distL="114300" distR="114300" simplePos="0" relativeHeight="251658240" behindDoc="1" locked="0" layoutInCell="1" allowOverlap="1" wp14:anchorId="6C453B06" wp14:editId="7C5BC6A9">
+            <wp:simplePos x="0" y="0"/>
+            <wp:positionH relativeFrom="column">
+              <wp:posOffset>41275</wp:posOffset>
+            </wp:positionH>
+            <wp:positionV relativeFrom="paragraph">
+              <wp:posOffset>8467</wp:posOffset>
+            </wp:positionV>
+            <wp:extent cx="7560310" cy="10651490"/>
+            <wp:effectExtent l="0" t="0" r="2540" b="0"/>
+            <wp:wrapNone/>
+            <wp:docPr id="2" name="Image 2"/>
+            <wp:cNvGraphicFramePr>
+              <a:graphicFrameLocks xmlns:a="http://schemas.openxmlformats.org/drawingml/2006/main" noChangeAspect="1"/>
+            </wp:cNvGraphicFramePr>
+            <a:graphic xmlns:a="http://schemas.openxmlformats.org/drawingml/2006/main">
+              <a:graphicData uri="http://schemas.openxmlformats.org/drawingml/2006/picture">
+                <pic:pic xmlns:pic="http://schemas.openxmlformats.org/drawingml/2006/picture">
+                  <pic:nvPicPr>
+                    <pic:cNvPr id="2" name="Plan-1.jpg"/>
+                    <pic:cNvPicPr/>
+                  </pic:nvPicPr>
+                  <pic:blipFill>
+                    <a:blip r:embed="rId8">
+                      <a:extLst>
+                        <a:ext uri="{28A0092B-C50C-407E-A947-70E740481C1C}">
+                          <a14:useLocalDpi xmlns:a14="http://schemas.microsoft.com/office/drawing/2010/main" val="0"/>
+                        </a:ext>
+                      </a:extLst>
+                    </a:blip>
+                    <a:stretch>
+                      <a:fillRect/>
+                    </a:stretch>
+                  </pic:blipFill>
+                  <pic:spPr>
+                    <a:xfrm>
+                      <a:off x="0" y="0"/>
+                      <a:ext cx="7560310" cy="10651490"/>
+                    </a:xfrm>
+                    <a:prstGeom prst="rect">
+                      <a:avLst/>
+                    </a:prstGeom>
+                  </pic:spPr>
+                </pic:pic>
+              </a:graphicData>
+            </a:graphic>
+            <wp14:sizeRelH relativeFrom="page">
+              <wp14:pctWidth>0</wp14:pctWidth>
+            </wp14:sizeRelH>
+            <wp14:sizeRelV relativeFrom="page">
+              <wp14:pctHeight>0</wp14:pctHeight>
+            </wp14:sizeRelV>
+          </wp:anchor>
+        </w:drawing>
+      </w:r>
     </w:p>
     <w:p>
       <w:pPr>
@@ -2679,48 +2706,9 @@
       <w:bookmarkStart w:id="0" w:name="_GoBack"/>
       <w:bookmarkEnd w:id="0"/>
     </w:p>
-    <w:p>
-      <w:pPr>
-        <w:rPr>
-          <w:b/>
-          <w:bCs/>
-        </w:rPr>
-      </w:pPr>
-      <w:r>
-        <w:rPr>
-          <w:b/>
-          <w:bCs/>
-        </w:rPr>
-        <w:t>MAP</w:t>
-      </w:r>
-    </w:p>
-    <w:p>
-      <w:pPr>
-        <w:rPr>
-          <w:b/>
-          <w:bCs/>
-        </w:rPr>
-      </w:pPr>
-      <w:r>
-        <w:rPr>
-          <w:b/>
-          <w:bCs/>
-        </w:rPr>
-        <w:br w:type="page"/>
-      </w:r>
-    </w:p>
-    <w:p>
-      <w:pPr>
-        <w:rPr>
-          <w:b/>
-          <w:bCs/>
-        </w:rPr>
-      </w:pPr>
-    </w:p>
     <w:sectPr>
-      <w:type w:val="continuous"/>
       <w:pgSz w:w="11906" w:h="16838"/>
-      <w:pgMar w:top="720" w:right="720" w:bottom="720" w:left="720" w:header="708" w:footer="708" w:gutter="0"/>
+      <w:pgMar w:top="720" w:right="720" w:bottom="720" w:left="720" w:header="709" w:footer="709" w:gutter="0"/>
       <w:cols w:space="708"/>
       <w:docGrid w:linePitch="360"/>
     </w:sectPr>
@@ -2729,7 +2717,7 @@
 </file>
 
 <file path=word/endnotes.xml><?xml version="1.0" encoding="utf-8"?>
-<w:endnotes xmlns:wpc="http://schemas.microsoft.com/office/word/2010/wordprocessingCanvas" xmlns:cx="http://schemas.microsoft.com/office/drawing/2014/chartex" xmlns:cx1="http://schemas.microsoft.com/office/drawing/2015/9/8/chartex" xmlns:cx2="http://schemas.microsoft.com/office/drawing/2015/10/21/chartex" xmlns:cx3="http://schemas.microsoft.com/office/drawing/2016/5/9/chartex" xmlns:cx4="http://schemas.microsoft.com/office/drawing/2016/5/10/chartex" xmlns:cx5="http://schemas.microsoft.com/office/drawing/2016/5/11/chartex" xmlns:cx6="http://schemas.microsoft.com/office/drawing/2016/5/12/chartex" xmlns:cx7="http://schemas.microsoft.com/office/drawing/2016/5/13/chartex" xmlns:cx8="http://schemas.microsoft.com/office/drawing/2016/5/14/chartex" xmlns:mc="http://schemas.openxmlformats.org/markup-compatibility/2006" xmlns:aink="http://schemas.microsoft.com/office/drawing/2016/ink" xmlns:am3d="http://schemas.microsoft.com/office/drawing/2017/model3d" xmlns:o="urn:schemas-microsoft-com:office:office" xmlns:r="http://schemas.openxmlformats.org/officeDocument/2006/relationships" xmlns:m="http://schemas.openxmlformats.org/officeDocument/2006/math" xmlns:v="urn:schemas-microsoft-com:vml" xmlns:wp14="http://schemas.microsoft.com/office/word/2010/wordprocessingDrawing" xmlns:wp="http://schemas.openxmlformats.org/drawingml/2006/wordprocessingDrawing" xmlns:w10="urn:schemas-microsoft-com:office:word" xmlns:w="http://schemas.openxmlformats.org/wordprocessingml/2006/main" xmlns:w14="http://schemas.microsoft.com/office/word/2010/wordml" xmlns:w15="http://schemas.microsoft.com/office/word/2012/wordml" xmlns:w16cid="http://schemas.microsoft.com/office/word/2016/wordml/cid" xmlns:w16se="http://schemas.microsoft.com/office/word/2015/wordml/symex" xmlns:wpg="http://schemas.microsoft.com/office/word/2010/wordprocessingGroup" xmlns:wpi="http://schemas.microsoft.com/office/word/2010/wordprocessingInk" xmlns:wne="http://schemas.microsoft.com/office/word/2006/wordml" xmlns:wps="http://schemas.microsoft.com/office/word/2010/wordprocessingShape" mc:Ignorable="w14 w15 w16se w16cid wp14">
+<w:endnotes xmlns:wpc="http://schemas.microsoft.com/office/word/2010/wordprocessingCanvas" xmlns:mc="http://schemas.openxmlformats.org/markup-compatibility/2006" xmlns:o="urn:schemas-microsoft-com:office:office" xmlns:r="http://schemas.openxmlformats.org/officeDocument/2006/relationships" xmlns:m="http://schemas.openxmlformats.org/officeDocument/2006/math" xmlns:v="urn:schemas-microsoft-com:vml" xmlns:wp14="http://schemas.microsoft.com/office/word/2010/wordprocessingDrawing" xmlns:wp="http://schemas.openxmlformats.org/drawingml/2006/wordprocessingDrawing" xmlns:w10="urn:schemas-microsoft-com:office:word" xmlns:w="http://schemas.openxmlformats.org/wordprocessingml/2006/main" xmlns:w14="http://schemas.microsoft.com/office/word/2010/wordml" xmlns:w15="http://schemas.microsoft.com/office/word/2012/wordml" xmlns:wpg="http://schemas.microsoft.com/office/word/2010/wordprocessingGroup" xmlns:wpi="http://schemas.microsoft.com/office/word/2010/wordprocessingInk" xmlns:wne="http://schemas.microsoft.com/office/word/2006/wordml" xmlns:wps="http://schemas.microsoft.com/office/word/2010/wordprocessingShape" mc:Ignorable="w14 w15 wp14">
   <w:endnote w:type="separator" w:id="-1">
     <w:p>
       <w:pPr>
@@ -2754,7 +2742,7 @@
 </file>
 
 <file path=word/footnotes.xml><?xml version="1.0" encoding="utf-8"?>
-<w:footnotes xmlns:wpc="http://schemas.microsoft.com/office/word/2010/wordprocessingCanvas" xmlns:cx="http://schemas.microsoft.com/office/drawing/2014/chartex" xmlns:cx1="http://schemas.microsoft.com/office/drawing/2015/9/8/chartex" xmlns:cx2="http://schemas.microsoft.com/office/drawing/2015/10/21/chartex" xmlns:cx3="http://schemas.microsoft.com/office/drawing/2016/5/9/chartex" xmlns:cx4="http://schemas.microsoft.com/office/drawing/2016/5/10/chartex" xmlns:cx5="http://schemas.microsoft.com/office/drawing/2016/5/11/chartex" xmlns:cx6="http://schemas.microsoft.com/office/drawing/2016/5/12/chartex" xmlns:cx7="http://schemas.microsoft.com/office/drawing/2016/5/13/chartex" xmlns:cx8="http://schemas.microsoft.com/office/drawing/2016/5/14/chartex" xmlns:mc="http://schemas.openxmlformats.org/markup-compatibility/2006" xmlns:aink="http://schemas.microsoft.com/office/drawing/2016/ink" xmlns:am3d="http://schemas.microsoft.com/office/drawing/2017/model3d" xmlns:o="urn:schemas-microsoft-com:office:office" xmlns:r="http://schemas.openxmlformats.org/officeDocument/2006/relationships" xmlns:m="http://schemas.openxmlformats.org/officeDocument/2006/math" xmlns:v="urn:schemas-microsoft-com:vml" xmlns:wp14="http://schemas.microsoft.com/office/word/2010/wordprocessingDrawing" xmlns:wp="http://schemas.openxmlformats.org/drawingml/2006/wordprocessingDrawing" xmlns:w10="urn:schemas-microsoft-com:office:word" xmlns:w="http://schemas.openxmlformats.org/wordprocessingml/2006/main" xmlns:w14="http://schemas.microsoft.com/office/word/2010/wordml" xmlns:w15="http://schemas.microsoft.com/office/word/2012/wordml" xmlns:w16cid="http://schemas.microsoft.com/office/word/2016/wordml/cid" xmlns:w16se="http://schemas.microsoft.com/office/word/2015/wordml/symex" xmlns:wpg="http://schemas.microsoft.com/office/word/2010/wordprocessingGroup" xmlns:wpi="http://schemas.microsoft.com/office/word/2010/wordprocessingInk" xmlns:wne="http://schemas.microsoft.com/office/word/2006/wordml" xmlns:wps="http://schemas.microsoft.com/office/word/2010/wordprocessingShape" mc:Ignorable="w14 w15 w16se w16cid wp14">
+<w:footnotes xmlns:wpc="http://schemas.microsoft.com/office/word/2010/wordprocessingCanvas" xmlns:mc="http://schemas.openxmlformats.org/markup-compatibility/2006" xmlns:o="urn:schemas-microsoft-com:office:office" xmlns:r="http://schemas.openxmlformats.org/officeDocument/2006/relationships" xmlns:m="http://schemas.openxmlformats.org/officeDocument/2006/math" xmlns:v="urn:schemas-microsoft-com:vml" xmlns:wp14="http://schemas.microsoft.com/office/word/2010/wordprocessingDrawing" xmlns:wp="http://schemas.openxmlformats.org/drawingml/2006/wordprocessingDrawing" xmlns:w10="urn:schemas-microsoft-com:office:word" xmlns:w="http://schemas.openxmlformats.org/wordprocessingml/2006/main" xmlns:w14="http://schemas.microsoft.com/office/word/2010/wordml" xmlns:w15="http://schemas.microsoft.com/office/word/2012/wordml" xmlns:wpg="http://schemas.microsoft.com/office/word/2010/wordprocessingGroup" xmlns:wpi="http://schemas.microsoft.com/office/word/2010/wordprocessingInk" xmlns:wne="http://schemas.microsoft.com/office/word/2006/wordml" xmlns:wps="http://schemas.microsoft.com/office/word/2010/wordprocessingShape" mc:Ignorable="w14 w15 wp14">
   <w:footnote w:type="separator" w:id="-1">
     <w:p>
       <w:pPr>
@@ -2779,7 +2767,7 @@
 </file>
 
 <file path=word/numbering.xml><?xml version="1.0" encoding="utf-8"?>
-<w:numbering xmlns:wpc="http://schemas.microsoft.com/office/word/2010/wordprocessingCanvas" xmlns:cx="http://schemas.microsoft.com/office/drawing/2014/chartex" xmlns:cx1="http://schemas.microsoft.com/office/drawing/2015/9/8/chartex" xmlns:cx2="http://schemas.microsoft.com/office/drawing/2015/10/21/chartex" xmlns:cx3="http://schemas.microsoft.com/office/drawing/2016/5/9/chartex" xmlns:cx4="http://schemas.microsoft.com/office/drawing/2016/5/10/chartex" xmlns:cx5="http://schemas.microsoft.com/office/drawing/2016/5/11/chartex" xmlns:cx6="http://schemas.microsoft.com/office/drawing/2016/5/12/chartex" xmlns:cx7="http://schemas.microsoft.com/office/drawing/2016/5/13/chartex" xmlns:cx8="http://schemas.microsoft.com/office/drawing/2016/5/14/chartex" xmlns:mc="http://schemas.openxmlformats.org/markup-compatibility/2006" xmlns:aink="http://schemas.microsoft.com/office/drawing/2016/ink" xmlns:am3d="http://schemas.microsoft.com/office/drawing/2017/model3d" xmlns:o="urn:schemas-microsoft-com:office:office" xmlns:r="http://schemas.openxmlformats.org/officeDocument/2006/relationships" xmlns:m="http://schemas.openxmlformats.org/officeDocument/2006/math" xmlns:v="urn:schemas-microsoft-com:vml" xmlns:wp14="http://schemas.microsoft.com/office/word/2010/wordprocessingDrawing" xmlns:wp="http://schemas.openxmlformats.org/drawingml/2006/wordprocessingDrawing" xmlns:w10="urn:schemas-microsoft-com:office:word" xmlns:w="http://schemas.openxmlformats.org/wordprocessingml/2006/main" xmlns:w14="http://schemas.microsoft.com/office/word/2010/wordml" xmlns:w15="http://schemas.microsoft.com/office/word/2012/wordml" xmlns:w16cid="http://schemas.microsoft.com/office/word/2016/wordml/cid" xmlns:w16se="http://schemas.microsoft.com/office/word/2015/wordml/symex" xmlns:wpg="http://schemas.microsoft.com/office/word/2010/wordprocessingGroup" xmlns:wpi="http://schemas.microsoft.com/office/word/2010/wordprocessingInk" xmlns:wne="http://schemas.microsoft.com/office/word/2006/wordml" xmlns:wps="http://schemas.microsoft.com/office/word/2010/wordprocessingShape" mc:Ignorable="w14 w15 w16se w16cid wp14">
+<w:numbering xmlns:wpc="http://schemas.microsoft.com/office/word/2010/wordprocessingCanvas" xmlns:mc="http://schemas.openxmlformats.org/markup-compatibility/2006" xmlns:o="urn:schemas-microsoft-com:office:office" xmlns:r="http://schemas.openxmlformats.org/officeDocument/2006/relationships" xmlns:m="http://schemas.openxmlformats.org/officeDocument/2006/math" xmlns:v="urn:schemas-microsoft-com:vml" xmlns:wp14="http://schemas.microsoft.com/office/word/2010/wordprocessingDrawing" xmlns:wp="http://schemas.openxmlformats.org/drawingml/2006/wordprocessingDrawing" xmlns:w10="urn:schemas-microsoft-com:office:word" xmlns:w="http://schemas.openxmlformats.org/wordprocessingml/2006/main" xmlns:w14="http://schemas.microsoft.com/office/word/2010/wordml" xmlns:w15="http://schemas.microsoft.com/office/word/2012/wordml" xmlns:wpg="http://schemas.microsoft.com/office/word/2010/wordprocessingGroup" xmlns:wpi="http://schemas.microsoft.com/office/word/2010/wordprocessingInk" xmlns:wne="http://schemas.microsoft.com/office/word/2006/wordml" xmlns:wps="http://schemas.microsoft.com/office/word/2010/wordprocessingShape" mc:Ignorable="w14 w15 wp14">
   <w:abstractNum w:abstractNumId="0" w15:restartNumberingAfterBreak="0">
     <w:nsid w:val="0B68380A"/>
     <w:multiLevelType w:val="hybridMultilevel"/>
@@ -2970,7 +2958,7 @@
 </file>
 
 <file path=word/styles.xml><?xml version="1.0" encoding="utf-8"?>
-<w:styles xmlns:mc="http://schemas.openxmlformats.org/markup-compatibility/2006" xmlns:r="http://schemas.openxmlformats.org/officeDocument/2006/relationships" xmlns:w="http://schemas.openxmlformats.org/wordprocessingml/2006/main" xmlns:w14="http://schemas.microsoft.com/office/word/2010/wordml" xmlns:w15="http://schemas.microsoft.com/office/word/2012/wordml" xmlns:w16cid="http://schemas.microsoft.com/office/word/2016/wordml/cid" xmlns:w16se="http://schemas.microsoft.com/office/word/2015/wordml/symex" mc:Ignorable="w14 w15 w16se w16cid">
+<w:styles xmlns:mc="http://schemas.openxmlformats.org/markup-compatibility/2006" xmlns:r="http://schemas.openxmlformats.org/officeDocument/2006/relationships" xmlns:w="http://schemas.openxmlformats.org/wordprocessingml/2006/main" xmlns:w14="http://schemas.microsoft.com/office/word/2010/wordml" xmlns:w15="http://schemas.microsoft.com/office/word/2012/wordml" mc:Ignorable="w14 w15">
   <w:docDefaults>
     <w:rPrDefault>
       <w:rPr>
@@ -2986,7 +2974,7 @@
       </w:pPr>
     </w:pPrDefault>
   </w:docDefaults>
-  <w:latentStyles w:defLockedState="0" w:defUIPriority="99" w:defSemiHidden="0" w:defUnhideWhenUsed="0" w:defQFormat="0" w:count="376">
+  <w:latentStyles w:defLockedState="0" w:defUIPriority="99" w:defSemiHidden="0" w:defUnhideWhenUsed="0" w:defQFormat="0" w:count="371">
     <w:lsdException w:name="Normal" w:uiPriority="0" w:qFormat="1"/>
     <w:lsdException w:name="heading 1" w:uiPriority="9" w:qFormat="1"/>
     <w:lsdException w:name="heading 2" w:semiHidden="1" w:uiPriority="9" w:unhideWhenUsed="1" w:qFormat="1"/>
@@ -3358,23 +3346,18 @@
     <w:lsdException w:name="List Table 5 Dark Accent 6" w:uiPriority="50"/>
     <w:lsdException w:name="List Table 6 Colorful Accent 6" w:uiPriority="51"/>
     <w:lsdException w:name="List Table 7 Colorful Accent 6" w:uiPriority="52"/>
-    <w:lsdException w:name="Mention" w:semiHidden="1" w:unhideWhenUsed="1"/>
-    <w:lsdException w:name="Smart Hyperlink" w:semiHidden="1" w:unhideWhenUsed="1"/>
-    <w:lsdException w:name="Hashtag" w:semiHidden="1" w:unhideWhenUsed="1"/>
-    <w:lsdException w:name="Unresolved Mention" w:semiHidden="1" w:unhideWhenUsed="1"/>
-    <w:lsdException w:name="Smart Link" w:semiHidden="1" w:unhideWhenUsed="1"/>
   </w:latentStyles>
   <w:style w:type="paragraph" w:default="1" w:styleId="Normal">
     <w:name w:val="Normal"/>
     <w:qFormat/>
   </w:style>
-  <w:style w:type="character" w:default="1" w:styleId="DefaultParagraphFont">
+  <w:style w:type="character" w:default="1" w:styleId="Policepardfaut">
     <w:name w:val="Default Paragraph Font"/>
     <w:uiPriority w:val="1"/>
     <w:semiHidden/>
     <w:unhideWhenUsed/>
   </w:style>
-  <w:style w:type="table" w:default="1" w:styleId="TableNormal">
+  <w:style w:type="table" w:default="1" w:styleId="TableauNormal">
     <w:name w:val="Normal Table"/>
     <w:uiPriority w:val="99"/>
     <w:semiHidden/>
@@ -3389,15 +3372,15 @@
       </w:tblCellMar>
     </w:tblPr>
   </w:style>
-  <w:style w:type="numbering" w:default="1" w:styleId="NoList">
+  <w:style w:type="numbering" w:default="1" w:styleId="Aucuneliste">
     <w:name w:val="No List"/>
     <w:uiPriority w:val="99"/>
     <w:semiHidden/>
     <w:unhideWhenUsed/>
   </w:style>
-  <w:style w:type="table" w:styleId="TableGrid">
+  <w:style w:type="table" w:styleId="Grilledutableau">
     <w:name w:val="Table Grid"/>
-    <w:basedOn w:val="TableNormal"/>
+    <w:basedOn w:val="TableauNormal"/>
     <w:uiPriority w:val="39"/>
     <w:rsid w:val="008D39EB"/>
     <w:pPr>
@@ -3414,11 +3397,11 @@
       </w:tblBorders>
     </w:tblPr>
   </w:style>
-  <w:style w:type="paragraph" w:styleId="Title">
+  <w:style w:type="paragraph" w:styleId="Titre">
     <w:name w:val="Title"/>
     <w:basedOn w:val="Normal"/>
     <w:next w:val="Normal"/>
-    <w:link w:val="TitleChar"/>
+    <w:link w:val="TitreCar"/>
     <w:uiPriority w:val="10"/>
     <w:qFormat/>
     <w:rsid w:val="007A627D"/>
@@ -3434,10 +3417,10 @@
       <w:szCs w:val="56"/>
     </w:rPr>
   </w:style>
-  <w:style w:type="character" w:customStyle="1" w:styleId="TitleChar">
-    <w:name w:val="Title Char"/>
-    <w:basedOn w:val="DefaultParagraphFont"/>
-    <w:link w:val="Title"/>
+  <w:style w:type="character" w:customStyle="1" w:styleId="TitreCar">
+    <w:name w:val="Titre Car"/>
+    <w:basedOn w:val="Policepardfaut"/>
+    <w:link w:val="Titre"/>
     <w:uiPriority w:val="10"/>
     <w:rsid w:val="007A627D"/>
     <w:rPr>
@@ -3448,10 +3431,10 @@
       <w:szCs w:val="56"/>
     </w:rPr>
   </w:style>
-  <w:style w:type="paragraph" w:styleId="EndnoteText">
+  <w:style w:type="paragraph" w:styleId="Notedefin">
     <w:name w:val="endnote text"/>
     <w:basedOn w:val="Normal"/>
-    <w:link w:val="EndnoteTextChar"/>
+    <w:link w:val="NotedefinCar"/>
     <w:uiPriority w:val="99"/>
     <w:semiHidden/>
     <w:unhideWhenUsed/>
@@ -3464,10 +3447,10 @@
       <w:szCs w:val="20"/>
     </w:rPr>
   </w:style>
-  <w:style w:type="character" w:customStyle="1" w:styleId="EndnoteTextChar">
-    <w:name w:val="Endnote Text Char"/>
-    <w:basedOn w:val="DefaultParagraphFont"/>
-    <w:link w:val="EndnoteText"/>
+  <w:style w:type="character" w:customStyle="1" w:styleId="NotedefinCar">
+    <w:name w:val="Note de fin Car"/>
+    <w:basedOn w:val="Policepardfaut"/>
+    <w:link w:val="Notedefin"/>
     <w:uiPriority w:val="99"/>
     <w:semiHidden/>
     <w:rsid w:val="00BE68A9"/>
@@ -3476,9 +3459,9 @@
       <w:szCs w:val="20"/>
     </w:rPr>
   </w:style>
-  <w:style w:type="character" w:styleId="EndnoteReference">
+  <w:style w:type="character" w:styleId="Appeldenotedefin">
     <w:name w:val="endnote reference"/>
-    <w:basedOn w:val="DefaultParagraphFont"/>
+    <w:basedOn w:val="Policepardfaut"/>
     <w:uiPriority w:val="99"/>
     <w:semiHidden/>
     <w:unhideWhenUsed/>
@@ -3487,7 +3470,7 @@
       <w:vertAlign w:val="superscript"/>
     </w:rPr>
   </w:style>
-  <w:style w:type="paragraph" w:styleId="ListParagraph">
+  <w:style w:type="paragraph" w:styleId="Paragraphedeliste">
     <w:name w:val="List Paragraph"/>
     <w:basedOn w:val="Normal"/>
     <w:uiPriority w:val="34"/>
@@ -3498,10 +3481,10 @@
       <w:contextualSpacing/>
     </w:pPr>
   </w:style>
-  <w:style w:type="paragraph" w:styleId="BalloonText">
+  <w:style w:type="paragraph" w:styleId="Textedebulles">
     <w:name w:val="Balloon Text"/>
     <w:basedOn w:val="Normal"/>
-    <w:link w:val="BalloonTextChar"/>
+    <w:link w:val="TextedebullesCar"/>
     <w:uiPriority w:val="99"/>
     <w:semiHidden/>
     <w:unhideWhenUsed/>
@@ -3515,10 +3498,10 @@
       <w:szCs w:val="18"/>
     </w:rPr>
   </w:style>
-  <w:style w:type="character" w:customStyle="1" w:styleId="BalloonTextChar">
-    <w:name w:val="Balloon Text Char"/>
-    <w:basedOn w:val="DefaultParagraphFont"/>
-    <w:link w:val="BalloonText"/>
+  <w:style w:type="character" w:customStyle="1" w:styleId="TextedebullesCar">
+    <w:name w:val="Texte de bulles Car"/>
+    <w:basedOn w:val="Policepardfaut"/>
+    <w:link w:val="Textedebulles"/>
     <w:uiPriority w:val="99"/>
     <w:semiHidden/>
     <w:rsid w:val="00DB3EE1"/>

</xml_diff>